<commit_message>
add answer for question in reports
</commit_message>
<xml_diff>
--- a/ООП/LAB5_Class/LAB5_Class.docx
+++ b/ООП/LAB5_Class/LAB5_Class.docx
@@ -936,6 +936,7 @@
           <w:rFonts w:ascii="Times New Roman" w:hAnsi="Times New Roman" w:cs="Times New Roman"/>
           <w:sz w:val="28"/>
           <w:szCs w:val="24"/>
+          <w:lang w:val="en-US"/>
         </w:rPr>
       </w:pPr>
       <w:r>
@@ -951,6 +952,7 @@
           <w:rFonts w:ascii="Times New Roman" w:hAnsi="Times New Roman" w:cs="Times New Roman"/>
           <w:sz w:val="28"/>
           <w:szCs w:val="24"/>
+          <w:lang w:val="en-US"/>
         </w:rPr>
         <w:t xml:space="preserve"> (</w:t>
       </w:r>
@@ -968,6 +970,7 @@
           <w:rFonts w:ascii="Times New Roman" w:hAnsi="Times New Roman" w:cs="Times New Roman"/>
           <w:sz w:val="28"/>
           <w:szCs w:val="24"/>
+          <w:lang w:val="en-US"/>
         </w:rPr>
         <w:t xml:space="preserve">) – </w:t>
       </w:r>
@@ -988,6 +991,7 @@
           <w:rFonts w:ascii="Times New Roman" w:hAnsi="Times New Roman" w:cs="Times New Roman"/>
           <w:sz w:val="28"/>
           <w:szCs w:val="24"/>
+          <w:lang w:val="en-US"/>
         </w:rPr>
       </w:pPr>
       <w:r>
@@ -1003,6 +1007,7 @@
           <w:rFonts w:ascii="Times New Roman" w:hAnsi="Times New Roman" w:cs="Times New Roman"/>
           <w:sz w:val="28"/>
           <w:szCs w:val="24"/>
+          <w:lang w:val="en-US"/>
         </w:rPr>
         <w:t xml:space="preserve"> (</w:t>
       </w:r>
@@ -1020,6 +1025,7 @@
           <w:rFonts w:ascii="Times New Roman" w:hAnsi="Times New Roman" w:cs="Times New Roman"/>
           <w:sz w:val="28"/>
           <w:szCs w:val="24"/>
+          <w:lang w:val="en-US"/>
         </w:rPr>
         <w:t xml:space="preserve">) – </w:t>
       </w:r>
@@ -1530,8 +1536,6 @@
         <w:spacing w:after="0" w:line="360" w:lineRule="auto"/>
         <w:rPr>
           <w:rFonts w:ascii="Times New Roman" w:hAnsi="Times New Roman" w:cs="Times New Roman"/>
-          <w:b/>
-          <w:bCs/>
           <w:sz w:val="28"/>
           <w:szCs w:val="24"/>
         </w:rPr>
@@ -1946,13 +1950,2313 @@
         </w:rPr>
         <w:t xml:space="preserve"> через данные указатели можно обращаться к полям классов наследников и также хранить их в динамической памяти.</w:t>
       </w:r>
-      <w:r>
+    </w:p>
+    <w:p>
+      <w:pPr>
+        <w:pStyle w:val="1"/>
+      </w:pPr>
+      <w:r>
+        <w:t>Ответы на контрольные вопросы</w:t>
+      </w:r>
+    </w:p>
+    <w:p>
+      <w:pPr>
+        <w:rPr>
+          <w:rFonts w:ascii="Times New Roman" w:hAnsi="Times New Roman" w:cs="Times New Roman"/>
+          <w:sz w:val="24"/>
+          <w:szCs w:val="24"/>
+        </w:rPr>
+      </w:pPr>
+      <w:r>
+        <w:rPr>
+          <w:rFonts w:ascii="Times New Roman" w:hAnsi="Times New Roman" w:cs="Times New Roman"/>
+          <w:sz w:val="24"/>
+          <w:szCs w:val="24"/>
+        </w:rPr>
+        <w:t>1. Какой метод называется чисто виртуальным? Чем он отличается от виртуального метода?</w:t>
+      </w:r>
+    </w:p>
+    <w:p>
+      <w:pPr>
+        <w:rPr>
+          <w:rFonts w:ascii="Times New Roman" w:hAnsi="Times New Roman" w:cs="Times New Roman"/>
+          <w:sz w:val="24"/>
+          <w:szCs w:val="24"/>
+        </w:rPr>
+      </w:pPr>
+      <w:r>
+        <w:rPr>
+          <w:rFonts w:ascii="Times New Roman" w:hAnsi="Times New Roman" w:cs="Times New Roman"/>
+          <w:sz w:val="24"/>
+          <w:szCs w:val="24"/>
+        </w:rPr>
+        <w:t xml:space="preserve">Чисто виртуальный метод - виртуальная функция, не имеющая определения в базовом классе. Для страховки от неправильного вызова ее часто объявляют равной нулю: </w:t>
+      </w:r>
+      <w:proofErr w:type="spellStart"/>
+      <w:r>
+        <w:rPr>
+          <w:rFonts w:ascii="Times New Roman" w:hAnsi="Times New Roman" w:cs="Times New Roman"/>
+          <w:sz w:val="24"/>
+          <w:szCs w:val="24"/>
+        </w:rPr>
+        <w:t>virtual</w:t>
+      </w:r>
+      <w:proofErr w:type="spellEnd"/>
+      <w:r>
+        <w:rPr>
+          <w:rFonts w:ascii="Times New Roman" w:hAnsi="Times New Roman" w:cs="Times New Roman"/>
+          <w:sz w:val="24"/>
+          <w:szCs w:val="24"/>
+        </w:rPr>
+        <w:t xml:space="preserve"> &lt;тип&gt; &lt;имя функции&gt; (&lt;список параметров&gt;) = 0; Чисто виртуальный метод должен переопределяться в производном классе (возможно, опять как чисто виртуальный). Переопределение происходит с помощью спецификатора </w:t>
+      </w:r>
+      <w:proofErr w:type="spellStart"/>
+      <w:r>
+        <w:rPr>
+          <w:rFonts w:ascii="Times New Roman" w:hAnsi="Times New Roman" w:cs="Times New Roman"/>
+          <w:sz w:val="24"/>
+          <w:szCs w:val="24"/>
+        </w:rPr>
+        <w:t>override</w:t>
+      </w:r>
+      <w:proofErr w:type="spellEnd"/>
+      <w:r>
+        <w:rPr>
+          <w:rFonts w:ascii="Times New Roman" w:hAnsi="Times New Roman" w:cs="Times New Roman"/>
+          <w:sz w:val="24"/>
+          <w:szCs w:val="24"/>
+        </w:rPr>
+        <w:t xml:space="preserve"> (он не обязателен).</w:t>
+      </w:r>
+    </w:p>
+    <w:p>
+      <w:pPr>
+        <w:rPr>
+          <w:rFonts w:ascii="Times New Roman" w:hAnsi="Times New Roman" w:cs="Times New Roman"/>
+          <w:sz w:val="24"/>
+          <w:szCs w:val="24"/>
+        </w:rPr>
+      </w:pPr>
+    </w:p>
+    <w:p>
+      <w:pPr>
+        <w:rPr>
+          <w:rFonts w:ascii="Times New Roman" w:hAnsi="Times New Roman" w:cs="Times New Roman"/>
+          <w:sz w:val="24"/>
+          <w:szCs w:val="24"/>
+        </w:rPr>
+      </w:pPr>
+      <w:r>
+        <w:rPr>
+          <w:rFonts w:ascii="Times New Roman" w:hAnsi="Times New Roman" w:cs="Times New Roman"/>
+          <w:sz w:val="24"/>
+          <w:szCs w:val="24"/>
+        </w:rPr>
+        <w:t>2. Какой класс называется абстрактным?</w:t>
+      </w:r>
+    </w:p>
+    <w:p>
+      <w:pPr>
+        <w:rPr>
+          <w:rFonts w:ascii="Times New Roman" w:hAnsi="Times New Roman" w:cs="Times New Roman"/>
+          <w:sz w:val="24"/>
+          <w:szCs w:val="24"/>
+        </w:rPr>
+      </w:pPr>
+      <w:r>
+        <w:rPr>
+          <w:rFonts w:ascii="Times New Roman" w:hAnsi="Times New Roman" w:cs="Times New Roman"/>
+          <w:sz w:val="24"/>
+          <w:szCs w:val="24"/>
+        </w:rPr>
+        <w:t>Абстрактный класс - класс, содержащий хотя бы один чисто виртуальный метод.</w:t>
+      </w:r>
+    </w:p>
+    <w:p>
+      <w:pPr>
+        <w:rPr>
+          <w:rFonts w:ascii="Times New Roman" w:hAnsi="Times New Roman" w:cs="Times New Roman"/>
+          <w:sz w:val="24"/>
+          <w:szCs w:val="24"/>
+        </w:rPr>
+      </w:pPr>
+    </w:p>
+    <w:p>
+      <w:pPr>
+        <w:rPr>
+          <w:rFonts w:ascii="Times New Roman" w:hAnsi="Times New Roman" w:cs="Times New Roman"/>
+          <w:sz w:val="24"/>
+          <w:szCs w:val="24"/>
+        </w:rPr>
+      </w:pPr>
+      <w:r>
+        <w:rPr>
+          <w:rFonts w:ascii="Times New Roman" w:hAnsi="Times New Roman" w:cs="Times New Roman"/>
+          <w:sz w:val="24"/>
+          <w:szCs w:val="24"/>
+        </w:rPr>
+        <w:t>3. Для чего предназначены абстрактные классы?</w:t>
+      </w:r>
+    </w:p>
+    <w:p>
+      <w:pPr>
+        <w:rPr>
+          <w:rFonts w:ascii="Times New Roman" w:hAnsi="Times New Roman" w:cs="Times New Roman"/>
+          <w:sz w:val="24"/>
+          <w:szCs w:val="24"/>
+        </w:rPr>
+      </w:pPr>
+      <w:r>
+        <w:rPr>
+          <w:rFonts w:ascii="Times New Roman" w:hAnsi="Times New Roman" w:cs="Times New Roman"/>
+          <w:sz w:val="24"/>
+          <w:szCs w:val="24"/>
+        </w:rPr>
+        <w:t xml:space="preserve">Используется как обобщенная концепция, которая используется для создания конкретных производных классов. Создание объектов абстрактного класса невозможно, однако можно использовать указатели и типы на типы абстрактных классов. Абстрактные классы нельзя использовать для приведения типов, но допускается объявление ссылок и указателей, если </w:t>
+      </w:r>
+      <w:r>
+        <w:rPr>
+          <w:rFonts w:ascii="Times New Roman" w:hAnsi="Times New Roman" w:cs="Times New Roman"/>
+          <w:sz w:val="24"/>
+          <w:szCs w:val="24"/>
+        </w:rPr>
+        <w:lastRenderedPageBreak/>
+        <w:t>абстрактный класс имеет наследников. Если производный класс не определяет все чисто виртуальные функции, он также является абстрактным</w:t>
+      </w:r>
+    </w:p>
+    <w:p>
+      <w:pPr>
+        <w:rPr>
+          <w:rFonts w:ascii="Times New Roman" w:hAnsi="Times New Roman" w:cs="Times New Roman"/>
+          <w:sz w:val="24"/>
+          <w:szCs w:val="24"/>
+        </w:rPr>
+      </w:pPr>
+      <w:r>
+        <w:rPr>
+          <w:rFonts w:ascii="Times New Roman" w:hAnsi="Times New Roman" w:cs="Times New Roman"/>
+          <w:sz w:val="24"/>
+          <w:szCs w:val="24"/>
+        </w:rPr>
+        <w:t xml:space="preserve">Пример: </w:t>
+      </w:r>
+    </w:p>
+    <w:p>
+      <w:pPr>
+        <w:rPr>
+          <w:rFonts w:ascii="Times New Roman" w:hAnsi="Times New Roman" w:cs="Times New Roman"/>
+          <w:sz w:val="24"/>
+          <w:szCs w:val="24"/>
+        </w:rPr>
+      </w:pPr>
+      <w:r>
+        <w:rPr>
+          <w:rFonts w:ascii="Times New Roman" w:hAnsi="Times New Roman" w:cs="Times New Roman"/>
+          <w:sz w:val="24"/>
+          <w:szCs w:val="24"/>
+        </w:rPr>
+        <w:t xml:space="preserve">Нужно сделать для класса </w:t>
+      </w:r>
+      <w:proofErr w:type="spellStart"/>
+      <w:r>
+        <w:rPr>
+          <w:rFonts w:ascii="Times New Roman" w:hAnsi="Times New Roman" w:cs="Times New Roman"/>
+          <w:sz w:val="24"/>
+          <w:szCs w:val="24"/>
+        </w:rPr>
+        <w:t>TextFile</w:t>
+      </w:r>
+      <w:proofErr w:type="spellEnd"/>
+      <w:r>
+        <w:rPr>
+          <w:rFonts w:ascii="Times New Roman" w:hAnsi="Times New Roman" w:cs="Times New Roman"/>
+          <w:sz w:val="24"/>
+          <w:szCs w:val="24"/>
+        </w:rPr>
+        <w:t xml:space="preserve"> базовый класс </w:t>
+      </w:r>
+      <w:proofErr w:type="spellStart"/>
+      <w:r>
+        <w:rPr>
+          <w:rFonts w:ascii="Times New Roman" w:hAnsi="Times New Roman" w:cs="Times New Roman"/>
+          <w:sz w:val="24"/>
+          <w:szCs w:val="24"/>
+        </w:rPr>
+        <w:t>File</w:t>
+      </w:r>
+      <w:proofErr w:type="spellEnd"/>
+      <w:r>
+        <w:rPr>
+          <w:rFonts w:ascii="Times New Roman" w:hAnsi="Times New Roman" w:cs="Times New Roman"/>
+          <w:sz w:val="24"/>
+          <w:szCs w:val="24"/>
+        </w:rPr>
+        <w:t xml:space="preserve">, от которого будет унаследован еще один класс </w:t>
+      </w:r>
+      <w:proofErr w:type="spellStart"/>
+      <w:r>
+        <w:rPr>
+          <w:rFonts w:ascii="Times New Roman" w:hAnsi="Times New Roman" w:cs="Times New Roman"/>
+          <w:sz w:val="24"/>
+          <w:szCs w:val="24"/>
+        </w:rPr>
+        <w:t>RTFFile</w:t>
+      </w:r>
+      <w:proofErr w:type="spellEnd"/>
+      <w:r>
+        <w:rPr>
+          <w:rFonts w:ascii="Times New Roman" w:hAnsi="Times New Roman" w:cs="Times New Roman"/>
+          <w:sz w:val="24"/>
+          <w:szCs w:val="24"/>
+        </w:rPr>
+        <w:t xml:space="preserve">. Однако, в такой ситуации неизвестно как реализовать метод </w:t>
+      </w:r>
+      <w:proofErr w:type="spellStart"/>
+      <w:proofErr w:type="gramStart"/>
+      <w:r>
+        <w:rPr>
+          <w:rFonts w:ascii="Times New Roman" w:hAnsi="Times New Roman" w:cs="Times New Roman"/>
+          <w:sz w:val="24"/>
+          <w:szCs w:val="24"/>
+        </w:rPr>
+        <w:t>read</w:t>
+      </w:r>
+      <w:proofErr w:type="spellEnd"/>
+      <w:r>
+        <w:rPr>
+          <w:rFonts w:ascii="Times New Roman" w:hAnsi="Times New Roman" w:cs="Times New Roman"/>
+          <w:sz w:val="24"/>
+          <w:szCs w:val="24"/>
+        </w:rPr>
+        <w:t>(</w:t>
+      </w:r>
+      <w:proofErr w:type="gramEnd"/>
+      <w:r>
+        <w:rPr>
+          <w:rFonts w:ascii="Times New Roman" w:hAnsi="Times New Roman" w:cs="Times New Roman"/>
+          <w:sz w:val="24"/>
+          <w:szCs w:val="24"/>
+        </w:rPr>
+        <w:t xml:space="preserve">) класса </w:t>
+      </w:r>
+      <w:proofErr w:type="spellStart"/>
+      <w:r>
+        <w:rPr>
+          <w:rFonts w:ascii="Times New Roman" w:hAnsi="Times New Roman" w:cs="Times New Roman"/>
+          <w:sz w:val="24"/>
+          <w:szCs w:val="24"/>
+        </w:rPr>
+        <w:t>File</w:t>
+      </w:r>
+      <w:proofErr w:type="spellEnd"/>
+      <w:r>
+        <w:rPr>
+          <w:rFonts w:ascii="Times New Roman" w:hAnsi="Times New Roman" w:cs="Times New Roman"/>
+          <w:sz w:val="24"/>
+          <w:szCs w:val="24"/>
+        </w:rPr>
+        <w:t xml:space="preserve">, т.к. класс </w:t>
+      </w:r>
+      <w:proofErr w:type="spellStart"/>
+      <w:r>
+        <w:rPr>
+          <w:rFonts w:ascii="Times New Roman" w:hAnsi="Times New Roman" w:cs="Times New Roman"/>
+          <w:sz w:val="24"/>
+          <w:szCs w:val="24"/>
+        </w:rPr>
+        <w:t>File</w:t>
+      </w:r>
+      <w:proofErr w:type="spellEnd"/>
+      <w:r>
+        <w:rPr>
+          <w:rFonts w:ascii="Times New Roman" w:hAnsi="Times New Roman" w:cs="Times New Roman"/>
+          <w:sz w:val="24"/>
+          <w:szCs w:val="24"/>
+        </w:rPr>
+        <w:t xml:space="preserve"> не реализует поведение какого-то конкретного типа файлов, а представляет интерфейс для работы с различными файлами. Для этого используется чисто виртуальная функция.</w:t>
+      </w:r>
+    </w:p>
+    <w:p>
+      <w:pPr>
+        <w:autoSpaceDE w:val="0"/>
+        <w:autoSpaceDN w:val="0"/>
+        <w:adjustRightInd w:val="0"/>
+        <w:spacing w:after="0" w:line="240" w:lineRule="auto"/>
+        <w:rPr>
+          <w:rFonts w:ascii="Cascadia Mono" w:hAnsi="Cascadia Mono" w:cs="Cascadia Mono"/>
+          <w:sz w:val="19"/>
+          <w:szCs w:val="19"/>
+          <w:lang w:val="en-US"/>
+        </w:rPr>
+      </w:pPr>
+      <w:proofErr w:type="spellStart"/>
+      <w:r>
+        <w:rPr>
+          <w:rFonts w:ascii="Cascadia Mono" w:hAnsi="Cascadia Mono" w:cs="Cascadia Mono"/>
+          <w:sz w:val="19"/>
+          <w:szCs w:val="19"/>
+          <w:lang w:val="en-US"/>
+        </w:rPr>
+        <w:t>class</w:t>
+      </w:r>
+      <w:proofErr w:type="spellEnd"/>
+      <w:r>
+        <w:rPr>
+          <w:rFonts w:ascii="Cascadia Mono" w:hAnsi="Cascadia Mono" w:cs="Cascadia Mono"/>
+          <w:sz w:val="19"/>
+          <w:szCs w:val="19"/>
+          <w:lang w:val="en-US"/>
+        </w:rPr>
+        <w:t xml:space="preserve"> </w:t>
+      </w:r>
+      <w:proofErr w:type="spellStart"/>
+      <w:r>
+        <w:rPr>
+          <w:rFonts w:ascii="Cascadia Mono" w:hAnsi="Cascadia Mono" w:cs="Cascadia Mono"/>
+          <w:sz w:val="19"/>
+          <w:szCs w:val="19"/>
+          <w:lang w:val="en-US"/>
+        </w:rPr>
+        <w:t>File</w:t>
+      </w:r>
+      <w:proofErr w:type="spellEnd"/>
+      <w:r>
+        <w:rPr>
+          <w:rFonts w:ascii="Cascadia Mono" w:hAnsi="Cascadia Mono" w:cs="Cascadia Mono"/>
+          <w:sz w:val="19"/>
+          <w:szCs w:val="19"/>
+          <w:lang w:val="en-US"/>
+        </w:rPr>
+        <w:t xml:space="preserve"> {</w:t>
+      </w:r>
+    </w:p>
+    <w:p>
+      <w:pPr>
+        <w:autoSpaceDE w:val="0"/>
+        <w:autoSpaceDN w:val="0"/>
+        <w:adjustRightInd w:val="0"/>
+        <w:spacing w:after="0" w:line="240" w:lineRule="auto"/>
+        <w:rPr>
+          <w:rFonts w:ascii="Cascadia Mono" w:hAnsi="Cascadia Mono" w:cs="Cascadia Mono"/>
+          <w:sz w:val="19"/>
+          <w:szCs w:val="19"/>
+          <w:lang w:val="en-US"/>
+        </w:rPr>
+      </w:pPr>
+      <w:r>
+        <w:rPr>
+          <w:rFonts w:ascii="Cascadia Mono" w:hAnsi="Cascadia Mono" w:cs="Cascadia Mono"/>
+          <w:sz w:val="19"/>
+          <w:szCs w:val="19"/>
+          <w:lang w:val="en-US"/>
+        </w:rPr>
+        <w:t xml:space="preserve">        </w:t>
+      </w:r>
+      <w:proofErr w:type="spellStart"/>
+      <w:r>
+        <w:rPr>
+          <w:rFonts w:ascii="Cascadia Mono" w:hAnsi="Cascadia Mono" w:cs="Cascadia Mono"/>
+          <w:sz w:val="19"/>
+          <w:szCs w:val="19"/>
+          <w:lang w:val="en-US"/>
+        </w:rPr>
+        <w:t>virtual</w:t>
+      </w:r>
+      <w:proofErr w:type="spellEnd"/>
+      <w:r>
+        <w:rPr>
+          <w:rFonts w:ascii="Cascadia Mono" w:hAnsi="Cascadia Mono" w:cs="Cascadia Mono"/>
+          <w:sz w:val="19"/>
+          <w:szCs w:val="19"/>
+          <w:lang w:val="en-US"/>
+        </w:rPr>
+        <w:t xml:space="preserve"> </w:t>
+      </w:r>
+      <w:proofErr w:type="spellStart"/>
+      <w:r>
+        <w:rPr>
+          <w:rFonts w:ascii="Cascadia Mono" w:hAnsi="Cascadia Mono" w:cs="Cascadia Mono"/>
+          <w:sz w:val="19"/>
+          <w:szCs w:val="19"/>
+          <w:lang w:val="en-US"/>
+        </w:rPr>
+        <w:t>string</w:t>
+      </w:r>
+      <w:proofErr w:type="spellEnd"/>
+      <w:r>
+        <w:rPr>
+          <w:rFonts w:ascii="Cascadia Mono" w:hAnsi="Cascadia Mono" w:cs="Cascadia Mono"/>
+          <w:sz w:val="19"/>
+          <w:szCs w:val="19"/>
+          <w:lang w:val="en-US"/>
+        </w:rPr>
+        <w:t xml:space="preserve"> </w:t>
+      </w:r>
+      <w:proofErr w:type="spellStart"/>
+      <w:proofErr w:type="gramStart"/>
+      <w:r>
+        <w:rPr>
+          <w:rFonts w:ascii="Cascadia Mono" w:hAnsi="Cascadia Mono" w:cs="Cascadia Mono"/>
+          <w:sz w:val="19"/>
+          <w:szCs w:val="19"/>
+          <w:lang w:val="en-US"/>
+        </w:rPr>
+        <w:t>read</w:t>
+      </w:r>
+      <w:proofErr w:type="spellEnd"/>
+      <w:r>
+        <w:rPr>
+          <w:rFonts w:ascii="Cascadia Mono" w:hAnsi="Cascadia Mono" w:cs="Cascadia Mono"/>
+          <w:sz w:val="19"/>
+          <w:szCs w:val="19"/>
+          <w:lang w:val="en-US"/>
+        </w:rPr>
+        <w:t>(</w:t>
+      </w:r>
+      <w:proofErr w:type="spellStart"/>
+      <w:proofErr w:type="gramEnd"/>
+      <w:r>
+        <w:rPr>
+          <w:rFonts w:ascii="Cascadia Mono" w:hAnsi="Cascadia Mono" w:cs="Cascadia Mono"/>
+          <w:sz w:val="19"/>
+          <w:szCs w:val="19"/>
+          <w:lang w:val="en-US"/>
+        </w:rPr>
+        <w:t>int</w:t>
+      </w:r>
+      <w:proofErr w:type="spellEnd"/>
+      <w:r>
+        <w:rPr>
+          <w:rFonts w:ascii="Cascadia Mono" w:hAnsi="Cascadia Mono" w:cs="Cascadia Mono"/>
+          <w:sz w:val="19"/>
+          <w:szCs w:val="19"/>
+          <w:lang w:val="en-US"/>
+        </w:rPr>
+        <w:t xml:space="preserve"> </w:t>
+      </w:r>
+      <w:proofErr w:type="spellStart"/>
+      <w:r>
+        <w:rPr>
+          <w:rFonts w:ascii="Cascadia Mono" w:hAnsi="Cascadia Mono" w:cs="Cascadia Mono"/>
+          <w:sz w:val="19"/>
+          <w:szCs w:val="19"/>
+          <w:lang w:val="en-US"/>
+        </w:rPr>
+        <w:t>count</w:t>
+      </w:r>
+      <w:proofErr w:type="spellEnd"/>
+      <w:r>
+        <w:rPr>
+          <w:rFonts w:ascii="Cascadia Mono" w:hAnsi="Cascadia Mono" w:cs="Cascadia Mono"/>
+          <w:sz w:val="19"/>
+          <w:szCs w:val="19"/>
+          <w:lang w:val="en-US"/>
+        </w:rPr>
+        <w:t>) = 0;</w:t>
+      </w:r>
+    </w:p>
+    <w:p>
+      <w:pPr>
+        <w:autoSpaceDE w:val="0"/>
+        <w:autoSpaceDN w:val="0"/>
+        <w:adjustRightInd w:val="0"/>
+        <w:spacing w:after="0" w:line="240" w:lineRule="auto"/>
+        <w:rPr>
+          <w:rFonts w:ascii="Cascadia Mono" w:hAnsi="Cascadia Mono" w:cs="Cascadia Mono"/>
+          <w:sz w:val="19"/>
+          <w:szCs w:val="19"/>
+          <w:lang w:val="en-US"/>
+        </w:rPr>
+      </w:pPr>
+      <w:r>
+        <w:rPr>
+          <w:rFonts w:ascii="Cascadia Mono" w:hAnsi="Cascadia Mono" w:cs="Cascadia Mono"/>
+          <w:sz w:val="19"/>
+          <w:szCs w:val="19"/>
+          <w:lang w:val="en-US"/>
+        </w:rPr>
+        <w:t>};</w:t>
+      </w:r>
+    </w:p>
+    <w:p>
+      <w:pPr>
+        <w:rPr>
+          <w:rFonts w:ascii="Times New Roman" w:hAnsi="Times New Roman" w:cs="Times New Roman"/>
+          <w:sz w:val="24"/>
+          <w:szCs w:val="24"/>
+        </w:rPr>
+      </w:pPr>
+      <w:r>
+        <w:rPr>
+          <w:rFonts w:ascii="Times New Roman" w:hAnsi="Times New Roman" w:cs="Times New Roman"/>
+          <w:sz w:val="24"/>
+          <w:szCs w:val="24"/>
+        </w:rPr>
+        <w:t xml:space="preserve">Метод </w:t>
+      </w:r>
+      <w:proofErr w:type="spellStart"/>
+      <w:r>
+        <w:rPr>
+          <w:rFonts w:ascii="Times New Roman" w:hAnsi="Times New Roman" w:cs="Times New Roman"/>
+          <w:sz w:val="24"/>
+          <w:szCs w:val="24"/>
+        </w:rPr>
+        <w:t>read</w:t>
+      </w:r>
+      <w:proofErr w:type="spellEnd"/>
+      <w:r>
+        <w:rPr>
+          <w:rFonts w:ascii="Times New Roman" w:hAnsi="Times New Roman" w:cs="Times New Roman"/>
+          <w:sz w:val="24"/>
+          <w:szCs w:val="24"/>
+        </w:rPr>
+        <w:t xml:space="preserve">(...) должен быть определен в классах наследниках. Теперь класс </w:t>
+      </w:r>
+      <w:proofErr w:type="spellStart"/>
+      <w:r>
+        <w:rPr>
+          <w:rFonts w:ascii="Times New Roman" w:hAnsi="Times New Roman" w:cs="Times New Roman"/>
+          <w:sz w:val="24"/>
+          <w:szCs w:val="24"/>
+        </w:rPr>
+        <w:t>File</w:t>
+      </w:r>
+      <w:proofErr w:type="spellEnd"/>
+      <w:r>
+        <w:rPr>
+          <w:rFonts w:ascii="Times New Roman" w:hAnsi="Times New Roman" w:cs="Times New Roman"/>
+          <w:sz w:val="24"/>
+          <w:szCs w:val="24"/>
+        </w:rPr>
+        <w:t xml:space="preserve"> стал абстрактным, и его экземпляры невозможно создать. Но можно работать через указатель на абстрактный класс с объектами производных классов.</w:t>
+      </w:r>
+    </w:p>
+    <w:p>
+      <w:pPr>
+        <w:autoSpaceDE w:val="0"/>
+        <w:autoSpaceDN w:val="0"/>
+        <w:adjustRightInd w:val="0"/>
+        <w:spacing w:after="0" w:line="240" w:lineRule="auto"/>
+        <w:rPr>
+          <w:rFonts w:ascii="Cascadia Mono" w:hAnsi="Cascadia Mono" w:cs="Cascadia Mono"/>
+          <w:sz w:val="19"/>
+          <w:szCs w:val="19"/>
+          <w:lang w:val="en-US"/>
+        </w:rPr>
+      </w:pPr>
+      <w:r>
+        <w:rPr>
+          <w:rFonts w:ascii="Cascadia Mono" w:hAnsi="Cascadia Mono" w:cs="Cascadia Mono"/>
+          <w:sz w:val="19"/>
+          <w:szCs w:val="19"/>
+          <w:lang w:val="en-US"/>
+        </w:rPr>
+        <w:t xml:space="preserve">File *f = new </w:t>
+      </w:r>
+      <w:proofErr w:type="spellStart"/>
+      <w:r>
+        <w:rPr>
+          <w:rFonts w:ascii="Cascadia Mono" w:hAnsi="Cascadia Mono" w:cs="Cascadia Mono"/>
+          <w:sz w:val="19"/>
+          <w:szCs w:val="19"/>
+          <w:lang w:val="en-US"/>
+        </w:rPr>
+        <w:t>TextFile</w:t>
+      </w:r>
+      <w:proofErr w:type="spellEnd"/>
+      <w:r>
+        <w:rPr>
+          <w:rFonts w:ascii="Cascadia Mono" w:hAnsi="Cascadia Mono" w:cs="Cascadia Mono"/>
+          <w:sz w:val="19"/>
+          <w:szCs w:val="19"/>
+          <w:lang w:val="en-US"/>
+        </w:rPr>
+        <w:t>("text.txt");</w:t>
+      </w:r>
+    </w:p>
+    <w:p>
+      <w:pPr>
+        <w:autoSpaceDE w:val="0"/>
+        <w:autoSpaceDN w:val="0"/>
+        <w:adjustRightInd w:val="0"/>
+        <w:spacing w:after="0" w:line="240" w:lineRule="auto"/>
+        <w:rPr>
+          <w:rFonts w:ascii="Cascadia Mono" w:hAnsi="Cascadia Mono" w:cs="Cascadia Mono"/>
+          <w:sz w:val="19"/>
+          <w:szCs w:val="19"/>
+          <w:lang w:val="en-US"/>
+        </w:rPr>
+      </w:pPr>
+      <w:r>
+        <w:rPr>
+          <w:rFonts w:ascii="Cascadia Mono" w:hAnsi="Cascadia Mono" w:cs="Cascadia Mono"/>
+          <w:sz w:val="19"/>
+          <w:szCs w:val="19"/>
+          <w:lang w:val="en-US"/>
+        </w:rPr>
+        <w:t>//различные действия с файлом text.txt</w:t>
+      </w:r>
+    </w:p>
+    <w:p>
+      <w:pPr>
+        <w:autoSpaceDE w:val="0"/>
+        <w:autoSpaceDN w:val="0"/>
+        <w:adjustRightInd w:val="0"/>
+        <w:spacing w:after="0" w:line="240" w:lineRule="auto"/>
+        <w:rPr>
+          <w:rFonts w:ascii="Cascadia Mono" w:hAnsi="Cascadia Mono" w:cs="Cascadia Mono"/>
+          <w:sz w:val="19"/>
+          <w:szCs w:val="19"/>
+          <w:lang w:val="en-US"/>
+        </w:rPr>
+      </w:pPr>
+      <w:r>
+        <w:rPr>
+          <w:rFonts w:ascii="Cascadia Mono" w:hAnsi="Cascadia Mono" w:cs="Cascadia Mono"/>
+          <w:sz w:val="19"/>
+          <w:szCs w:val="19"/>
+          <w:lang w:val="en-US"/>
+        </w:rPr>
+        <w:t>delete f;</w:t>
+      </w:r>
+    </w:p>
+    <w:p>
+      <w:pPr>
+        <w:autoSpaceDE w:val="0"/>
+        <w:autoSpaceDN w:val="0"/>
+        <w:adjustRightInd w:val="0"/>
+        <w:spacing w:after="0" w:line="240" w:lineRule="auto"/>
+        <w:rPr>
+          <w:rFonts w:ascii="Cascadia Mono" w:hAnsi="Cascadia Mono" w:cs="Cascadia Mono"/>
+          <w:sz w:val="19"/>
+          <w:szCs w:val="19"/>
+          <w:lang w:val="en-US"/>
+        </w:rPr>
+      </w:pPr>
+      <w:r>
+        <w:rPr>
+          <w:rFonts w:ascii="Cascadia Mono" w:hAnsi="Cascadia Mono" w:cs="Cascadia Mono"/>
+          <w:sz w:val="19"/>
+          <w:szCs w:val="19"/>
+          <w:lang w:val="en-US"/>
+        </w:rPr>
+        <w:t xml:space="preserve">f = new </w:t>
+      </w:r>
+      <w:proofErr w:type="spellStart"/>
+      <w:r>
+        <w:rPr>
+          <w:rFonts w:ascii="Cascadia Mono" w:hAnsi="Cascadia Mono" w:cs="Cascadia Mono"/>
+          <w:sz w:val="19"/>
+          <w:szCs w:val="19"/>
+          <w:lang w:val="en-US"/>
+        </w:rPr>
+        <w:t>RTFFile</w:t>
+      </w:r>
+      <w:proofErr w:type="spellEnd"/>
+      <w:r>
+        <w:rPr>
+          <w:rFonts w:ascii="Cascadia Mono" w:hAnsi="Cascadia Mono" w:cs="Cascadia Mono"/>
+          <w:sz w:val="19"/>
+          <w:szCs w:val="19"/>
+          <w:lang w:val="en-US"/>
+        </w:rPr>
+        <w:t>("rich_text.rtf");</w:t>
+      </w:r>
+    </w:p>
+    <w:p>
+      <w:pPr>
+        <w:autoSpaceDE w:val="0"/>
+        <w:autoSpaceDN w:val="0"/>
+        <w:adjustRightInd w:val="0"/>
+        <w:spacing w:after="0" w:line="240" w:lineRule="auto"/>
+        <w:rPr>
+          <w:rFonts w:ascii="Cascadia Mono" w:hAnsi="Cascadia Mono" w:cs="Cascadia Mono"/>
+          <w:sz w:val="19"/>
+          <w:szCs w:val="19"/>
+          <w:lang w:val="en-US"/>
+        </w:rPr>
+      </w:pPr>
+      <w:r>
+        <w:rPr>
+          <w:rFonts w:ascii="Cascadia Mono" w:hAnsi="Cascadia Mono" w:cs="Cascadia Mono"/>
+          <w:sz w:val="19"/>
+          <w:szCs w:val="19"/>
+          <w:lang w:val="en-US"/>
+        </w:rPr>
+        <w:t>//различные действия с файлом rich_text.rtf</w:t>
+      </w:r>
+    </w:p>
+    <w:p>
+      <w:pPr>
+        <w:autoSpaceDE w:val="0"/>
+        <w:autoSpaceDN w:val="0"/>
+        <w:adjustRightInd w:val="0"/>
+        <w:spacing w:after="0" w:line="240" w:lineRule="auto"/>
+        <w:rPr>
+          <w:rFonts w:ascii="Cascadia Mono" w:hAnsi="Cascadia Mono" w:cs="Cascadia Mono"/>
+          <w:sz w:val="19"/>
+          <w:szCs w:val="19"/>
+          <w:lang w:val="en-US"/>
+        </w:rPr>
+      </w:pPr>
+      <w:proofErr w:type="spellStart"/>
+      <w:r>
+        <w:rPr>
+          <w:rFonts w:ascii="Cascadia Mono" w:hAnsi="Cascadia Mono" w:cs="Cascadia Mono"/>
+          <w:sz w:val="19"/>
+          <w:szCs w:val="19"/>
+          <w:lang w:val="en-US"/>
+        </w:rPr>
+        <w:t>delete</w:t>
+      </w:r>
+      <w:proofErr w:type="spellEnd"/>
+      <w:r>
+        <w:rPr>
+          <w:rFonts w:ascii="Cascadia Mono" w:hAnsi="Cascadia Mono" w:cs="Cascadia Mono"/>
+          <w:sz w:val="19"/>
+          <w:szCs w:val="19"/>
+          <w:lang w:val="en-US"/>
+        </w:rPr>
+        <w:t xml:space="preserve"> f;</w:t>
+      </w:r>
+    </w:p>
+    <w:p>
+      <w:pPr>
+        <w:rPr>
+          <w:rFonts w:ascii="Times New Roman" w:hAnsi="Times New Roman" w:cs="Times New Roman"/>
+          <w:sz w:val="24"/>
+          <w:szCs w:val="24"/>
+        </w:rPr>
+      </w:pPr>
+    </w:p>
+    <w:p>
+      <w:pPr>
+        <w:rPr>
+          <w:rFonts w:ascii="Times New Roman" w:hAnsi="Times New Roman" w:cs="Times New Roman"/>
+          <w:sz w:val="24"/>
+          <w:szCs w:val="24"/>
+        </w:rPr>
+      </w:pPr>
+      <w:r>
+        <w:rPr>
+          <w:rFonts w:ascii="Times New Roman" w:hAnsi="Times New Roman" w:cs="Times New Roman"/>
+          <w:sz w:val="24"/>
+          <w:szCs w:val="24"/>
+        </w:rPr>
+        <w:t>4. Что такое полиморфные функции?</w:t>
+      </w:r>
+    </w:p>
+    <w:p>
+      <w:pPr>
+        <w:rPr>
+          <w:rFonts w:ascii="Times New Roman" w:hAnsi="Times New Roman" w:cs="Times New Roman"/>
+          <w:sz w:val="24"/>
+          <w:szCs w:val="24"/>
+        </w:rPr>
+      </w:pPr>
+      <w:r>
+        <w:rPr>
+          <w:rFonts w:ascii="Times New Roman" w:hAnsi="Times New Roman" w:cs="Times New Roman"/>
+          <w:sz w:val="24"/>
+          <w:szCs w:val="24"/>
+        </w:rPr>
+        <w:t>При работе с абстрактными классами можно создать функцию, параметром которой будет являться указатель на абстрактный класс. Туда может передаваться указатель на объект любого производного класса, что позволяет создать полиморфные функции, то есть функции, работающие с объектом любого типа в пределах одной иерархии.</w:t>
+      </w:r>
+    </w:p>
+    <w:p>
+      <w:pPr>
+        <w:autoSpaceDE w:val="0"/>
+        <w:autoSpaceDN w:val="0"/>
+        <w:adjustRightInd w:val="0"/>
+        <w:spacing w:after="0" w:line="240" w:lineRule="auto"/>
+        <w:rPr>
+          <w:rFonts w:ascii="Cascadia Mono" w:hAnsi="Cascadia Mono" w:cs="Cascadia Mono"/>
+          <w:sz w:val="19"/>
+          <w:szCs w:val="19"/>
+          <w:lang w:val="en-US"/>
+        </w:rPr>
+      </w:pPr>
+      <w:r>
+        <w:rPr>
+          <w:rFonts w:ascii="Cascadia Mono" w:hAnsi="Cascadia Mono" w:cs="Cascadia Mono"/>
+          <w:sz w:val="19"/>
+          <w:szCs w:val="19"/>
+          <w:lang w:val="en-US"/>
+        </w:rPr>
+        <w:t>class Base {</w:t>
+      </w:r>
+    </w:p>
+    <w:p>
+      <w:pPr>
+        <w:autoSpaceDE w:val="0"/>
+        <w:autoSpaceDN w:val="0"/>
+        <w:adjustRightInd w:val="0"/>
+        <w:spacing w:after="0" w:line="240" w:lineRule="auto"/>
+        <w:rPr>
+          <w:rFonts w:ascii="Cascadia Mono" w:hAnsi="Cascadia Mono" w:cs="Cascadia Mono"/>
+          <w:sz w:val="19"/>
+          <w:szCs w:val="19"/>
+          <w:lang w:val="en-US"/>
+        </w:rPr>
+      </w:pPr>
+      <w:r>
+        <w:rPr>
+          <w:rFonts w:ascii="Cascadia Mono" w:hAnsi="Cascadia Mono" w:cs="Cascadia Mono"/>
+          <w:sz w:val="19"/>
+          <w:szCs w:val="19"/>
+          <w:lang w:val="en-US"/>
+        </w:rPr>
+        <w:t xml:space="preserve">        virtual void </w:t>
+      </w:r>
+      <w:proofErr w:type="gramStart"/>
+      <w:r>
+        <w:rPr>
+          <w:rFonts w:ascii="Cascadia Mono" w:hAnsi="Cascadia Mono" w:cs="Cascadia Mono"/>
+          <w:sz w:val="19"/>
+          <w:szCs w:val="19"/>
+          <w:lang w:val="en-US"/>
+        </w:rPr>
+        <w:t>work(</w:t>
+      </w:r>
+      <w:proofErr w:type="gramEnd"/>
+      <w:r>
+        <w:rPr>
+          <w:rFonts w:ascii="Cascadia Mono" w:hAnsi="Cascadia Mono" w:cs="Cascadia Mono"/>
+          <w:sz w:val="19"/>
+          <w:szCs w:val="19"/>
+          <w:lang w:val="en-US"/>
+        </w:rPr>
+        <w:t>) = 0;</w:t>
+      </w:r>
+    </w:p>
+    <w:p>
+      <w:pPr>
+        <w:autoSpaceDE w:val="0"/>
+        <w:autoSpaceDN w:val="0"/>
+        <w:adjustRightInd w:val="0"/>
+        <w:spacing w:after="0" w:line="240" w:lineRule="auto"/>
+        <w:rPr>
+          <w:rFonts w:ascii="Cascadia Mono" w:hAnsi="Cascadia Mono" w:cs="Cascadia Mono"/>
+          <w:sz w:val="19"/>
+          <w:szCs w:val="19"/>
+          <w:lang w:val="en-US"/>
+        </w:rPr>
+      </w:pPr>
+      <w:r>
+        <w:rPr>
+          <w:rFonts w:ascii="Cascadia Mono" w:hAnsi="Cascadia Mono" w:cs="Cascadia Mono"/>
+          <w:sz w:val="19"/>
+          <w:szCs w:val="19"/>
+          <w:lang w:val="en-US"/>
+        </w:rPr>
+        <w:t>};</w:t>
+      </w:r>
+    </w:p>
+    <w:p>
+      <w:pPr>
+        <w:autoSpaceDE w:val="0"/>
+        <w:autoSpaceDN w:val="0"/>
+        <w:adjustRightInd w:val="0"/>
+        <w:spacing w:after="0" w:line="240" w:lineRule="auto"/>
+        <w:rPr>
+          <w:rFonts w:ascii="Cascadia Mono" w:hAnsi="Cascadia Mono" w:cs="Cascadia Mono"/>
+          <w:sz w:val="19"/>
+          <w:szCs w:val="19"/>
+          <w:lang w:val="en-US"/>
+        </w:rPr>
+      </w:pPr>
+      <w:r>
+        <w:rPr>
+          <w:rFonts w:ascii="Cascadia Mono" w:hAnsi="Cascadia Mono" w:cs="Cascadia Mono"/>
+          <w:sz w:val="19"/>
+          <w:szCs w:val="19"/>
+          <w:lang w:val="en-US"/>
+        </w:rPr>
+        <w:t xml:space="preserve">class </w:t>
+      </w:r>
+      <w:proofErr w:type="gramStart"/>
+      <w:r>
+        <w:rPr>
+          <w:rFonts w:ascii="Cascadia Mono" w:hAnsi="Cascadia Mono" w:cs="Cascadia Mono"/>
+          <w:sz w:val="19"/>
+          <w:szCs w:val="19"/>
+          <w:lang w:val="en-US"/>
+        </w:rPr>
+        <w:t>Derived :</w:t>
+      </w:r>
+      <w:proofErr w:type="gramEnd"/>
+      <w:r>
+        <w:rPr>
+          <w:rFonts w:ascii="Cascadia Mono" w:hAnsi="Cascadia Mono" w:cs="Cascadia Mono"/>
+          <w:sz w:val="19"/>
+          <w:szCs w:val="19"/>
+          <w:lang w:val="en-US"/>
+        </w:rPr>
+        <w:t xml:space="preserve"> Base {...};</w:t>
+      </w:r>
+    </w:p>
+    <w:p>
+      <w:pPr>
+        <w:autoSpaceDE w:val="0"/>
+        <w:autoSpaceDN w:val="0"/>
+        <w:adjustRightInd w:val="0"/>
+        <w:spacing w:after="0" w:line="240" w:lineRule="auto"/>
+        <w:rPr>
+          <w:rFonts w:ascii="Cascadia Mono" w:hAnsi="Cascadia Mono" w:cs="Cascadia Mono"/>
+          <w:sz w:val="19"/>
+          <w:szCs w:val="19"/>
+          <w:lang w:val="en-US"/>
+        </w:rPr>
+      </w:pPr>
+    </w:p>
+    <w:p>
+      <w:pPr>
+        <w:autoSpaceDE w:val="0"/>
+        <w:autoSpaceDN w:val="0"/>
+        <w:adjustRightInd w:val="0"/>
+        <w:spacing w:after="0" w:line="240" w:lineRule="auto"/>
+        <w:rPr>
+          <w:rFonts w:ascii="Cascadia Mono" w:hAnsi="Cascadia Mono" w:cs="Cascadia Mono"/>
+          <w:sz w:val="19"/>
+          <w:szCs w:val="19"/>
+          <w:lang w:val="en-US"/>
+        </w:rPr>
+      </w:pPr>
+      <w:r>
+        <w:rPr>
+          <w:rFonts w:ascii="Cascadia Mono" w:hAnsi="Cascadia Mono" w:cs="Cascadia Mono"/>
+          <w:sz w:val="19"/>
+          <w:szCs w:val="19"/>
+          <w:lang w:val="en-US"/>
+        </w:rPr>
+        <w:t xml:space="preserve">void </w:t>
+      </w:r>
+      <w:proofErr w:type="gramStart"/>
+      <w:r>
+        <w:rPr>
+          <w:rFonts w:ascii="Cascadia Mono" w:hAnsi="Cascadia Mono" w:cs="Cascadia Mono"/>
+          <w:sz w:val="19"/>
+          <w:szCs w:val="19"/>
+          <w:lang w:val="en-US"/>
+        </w:rPr>
+        <w:t>print(</w:t>
+      </w:r>
+      <w:proofErr w:type="gramEnd"/>
+      <w:r>
+        <w:rPr>
+          <w:rFonts w:ascii="Cascadia Mono" w:hAnsi="Cascadia Mono" w:cs="Cascadia Mono"/>
+          <w:sz w:val="19"/>
+          <w:szCs w:val="19"/>
+          <w:lang w:val="en-US"/>
+        </w:rPr>
+        <w:t xml:space="preserve">Base*a){ </w:t>
+      </w:r>
+      <w:proofErr w:type="spellStart"/>
+      <w:r>
+        <w:rPr>
+          <w:rFonts w:ascii="Cascadia Mono" w:hAnsi="Cascadia Mono" w:cs="Cascadia Mono"/>
+          <w:sz w:val="19"/>
+          <w:szCs w:val="19"/>
+          <w:lang w:val="en-US"/>
+        </w:rPr>
+        <w:t>cout</w:t>
+      </w:r>
+      <w:proofErr w:type="spellEnd"/>
+      <w:r>
+        <w:rPr>
+          <w:rFonts w:ascii="Cascadia Mono" w:hAnsi="Cascadia Mono" w:cs="Cascadia Mono"/>
+          <w:sz w:val="19"/>
+          <w:szCs w:val="19"/>
+          <w:lang w:val="en-US"/>
+        </w:rPr>
+        <w:t xml:space="preserve"> &lt;&lt; “Hello!”}</w:t>
+      </w:r>
+    </w:p>
+    <w:p>
+      <w:pPr>
+        <w:autoSpaceDE w:val="0"/>
+        <w:autoSpaceDN w:val="0"/>
+        <w:adjustRightInd w:val="0"/>
+        <w:spacing w:after="0" w:line="240" w:lineRule="auto"/>
+        <w:rPr>
+          <w:rFonts w:ascii="Cascadia Mono" w:hAnsi="Cascadia Mono" w:cs="Cascadia Mono"/>
+          <w:sz w:val="19"/>
+          <w:szCs w:val="19"/>
+          <w:lang w:val="en-US"/>
+        </w:rPr>
+      </w:pPr>
+    </w:p>
+    <w:p>
+      <w:pPr>
+        <w:autoSpaceDE w:val="0"/>
+        <w:autoSpaceDN w:val="0"/>
+        <w:adjustRightInd w:val="0"/>
+        <w:spacing w:after="0" w:line="240" w:lineRule="auto"/>
+        <w:rPr>
+          <w:rFonts w:ascii="Cascadia Mono" w:hAnsi="Cascadia Mono" w:cs="Cascadia Mono"/>
+          <w:sz w:val="19"/>
+          <w:szCs w:val="19"/>
+          <w:lang w:val="en-US"/>
+        </w:rPr>
+      </w:pPr>
+      <w:r>
+        <w:rPr>
+          <w:rFonts w:ascii="Cascadia Mono" w:hAnsi="Cascadia Mono" w:cs="Cascadia Mono"/>
+          <w:sz w:val="19"/>
+          <w:szCs w:val="19"/>
+          <w:lang w:val="en-US"/>
+        </w:rPr>
+        <w:t>//в основной функции</w:t>
+      </w:r>
+    </w:p>
+    <w:p>
+      <w:pPr>
+        <w:autoSpaceDE w:val="0"/>
+        <w:autoSpaceDN w:val="0"/>
+        <w:adjustRightInd w:val="0"/>
+        <w:spacing w:after="0" w:line="240" w:lineRule="auto"/>
+        <w:rPr>
+          <w:rFonts w:ascii="Cascadia Mono" w:hAnsi="Cascadia Mono" w:cs="Cascadia Mono"/>
+          <w:sz w:val="19"/>
+          <w:szCs w:val="19"/>
+          <w:lang w:val="en-US"/>
+        </w:rPr>
+      </w:pPr>
+      <w:proofErr w:type="spellStart"/>
+      <w:r>
+        <w:rPr>
+          <w:rFonts w:ascii="Cascadia Mono" w:hAnsi="Cascadia Mono" w:cs="Cascadia Mono"/>
+          <w:sz w:val="19"/>
+          <w:szCs w:val="19"/>
+          <w:lang w:val="en-US"/>
+        </w:rPr>
+        <w:t>Derived</w:t>
+      </w:r>
+      <w:proofErr w:type="spellEnd"/>
+      <w:r>
+        <w:rPr>
+          <w:rFonts w:ascii="Cascadia Mono" w:hAnsi="Cascadia Mono" w:cs="Cascadia Mono"/>
+          <w:sz w:val="19"/>
+          <w:szCs w:val="19"/>
+          <w:lang w:val="en-US"/>
+        </w:rPr>
+        <w:t xml:space="preserve"> *t = </w:t>
+      </w:r>
+      <w:proofErr w:type="spellStart"/>
+      <w:r>
+        <w:rPr>
+          <w:rFonts w:ascii="Cascadia Mono" w:hAnsi="Cascadia Mono" w:cs="Cascadia Mono"/>
+          <w:sz w:val="19"/>
+          <w:szCs w:val="19"/>
+          <w:lang w:val="en-US"/>
+        </w:rPr>
+        <w:t>new</w:t>
+      </w:r>
+      <w:proofErr w:type="spellEnd"/>
+      <w:r>
+        <w:rPr>
+          <w:rFonts w:ascii="Cascadia Mono" w:hAnsi="Cascadia Mono" w:cs="Cascadia Mono"/>
+          <w:sz w:val="19"/>
+          <w:szCs w:val="19"/>
+          <w:lang w:val="en-US"/>
+        </w:rPr>
+        <w:t xml:space="preserve"> </w:t>
+      </w:r>
+      <w:proofErr w:type="spellStart"/>
+      <w:r>
+        <w:rPr>
+          <w:rFonts w:ascii="Cascadia Mono" w:hAnsi="Cascadia Mono" w:cs="Cascadia Mono"/>
+          <w:sz w:val="19"/>
+          <w:szCs w:val="19"/>
+          <w:lang w:val="en-US"/>
+        </w:rPr>
+        <w:t>Derived</w:t>
+      </w:r>
+      <w:proofErr w:type="spellEnd"/>
+      <w:r>
+        <w:rPr>
+          <w:rFonts w:ascii="Cascadia Mono" w:hAnsi="Cascadia Mono" w:cs="Cascadia Mono"/>
+          <w:sz w:val="19"/>
+          <w:szCs w:val="19"/>
+          <w:lang w:val="en-US"/>
+        </w:rPr>
+        <w:t>;</w:t>
+      </w:r>
+    </w:p>
+    <w:p>
+      <w:pPr>
+        <w:autoSpaceDE w:val="0"/>
+        <w:autoSpaceDN w:val="0"/>
+        <w:adjustRightInd w:val="0"/>
+        <w:spacing w:after="0" w:line="240" w:lineRule="auto"/>
+        <w:rPr>
+          <w:rFonts w:ascii="Times New Roman" w:hAnsi="Times New Roman" w:cs="Times New Roman"/>
+          <w:sz w:val="24"/>
+          <w:szCs w:val="24"/>
+        </w:rPr>
+      </w:pPr>
+      <w:proofErr w:type="spellStart"/>
+      <w:r>
+        <w:rPr>
+          <w:rFonts w:ascii="Cascadia Mono" w:hAnsi="Cascadia Mono" w:cs="Cascadia Mono"/>
+          <w:sz w:val="19"/>
+          <w:szCs w:val="19"/>
+          <w:lang w:val="en-US"/>
+        </w:rPr>
+        <w:t>print</w:t>
+      </w:r>
+      <w:proofErr w:type="spellEnd"/>
+      <w:r>
+        <w:rPr>
+          <w:rFonts w:ascii="Cascadia Mono" w:hAnsi="Cascadia Mono" w:cs="Cascadia Mono"/>
+          <w:sz w:val="19"/>
+          <w:szCs w:val="19"/>
+          <w:lang w:val="en-US"/>
+        </w:rPr>
+        <w:t>(t); //хотя в функцию передается базовый файл в качестве аргумента.</w:t>
+      </w:r>
+    </w:p>
+    <w:p>
+      <w:pPr>
+        <w:rPr>
+          <w:rFonts w:ascii="Times New Roman" w:hAnsi="Times New Roman" w:cs="Times New Roman"/>
+          <w:sz w:val="24"/>
+          <w:szCs w:val="24"/>
+        </w:rPr>
+      </w:pPr>
+    </w:p>
+    <w:p>
+      <w:pPr>
+        <w:rPr>
+          <w:rFonts w:ascii="Times New Roman" w:hAnsi="Times New Roman" w:cs="Times New Roman"/>
+          <w:sz w:val="24"/>
+          <w:szCs w:val="24"/>
+        </w:rPr>
+      </w:pPr>
+      <w:r>
+        <w:rPr>
+          <w:rFonts w:ascii="Times New Roman" w:hAnsi="Times New Roman" w:cs="Times New Roman"/>
+          <w:sz w:val="24"/>
+          <w:szCs w:val="24"/>
+        </w:rPr>
+        <w:t>5. Чем полиморфизм отличается от принципа подстановки?</w:t>
+      </w:r>
+    </w:p>
+    <w:p>
+      <w:pPr>
+        <w:rPr>
+          <w:rFonts w:ascii="Times New Roman" w:hAnsi="Times New Roman" w:cs="Times New Roman"/>
+          <w:sz w:val="24"/>
+          <w:szCs w:val="24"/>
+        </w:rPr>
+      </w:pPr>
+      <w:r>
+        <w:rPr>
+          <w:rFonts w:ascii="Times New Roman" w:hAnsi="Times New Roman" w:cs="Times New Roman"/>
+          <w:sz w:val="24"/>
+          <w:szCs w:val="24"/>
+        </w:rPr>
+        <w:t xml:space="preserve">Полиморфизм </w:t>
+      </w:r>
+      <w:proofErr w:type="gramStart"/>
+      <w:r>
+        <w:rPr>
+          <w:rFonts w:ascii="Times New Roman" w:hAnsi="Times New Roman" w:cs="Times New Roman"/>
+          <w:sz w:val="24"/>
+          <w:szCs w:val="24"/>
+        </w:rPr>
+        <w:t>- это</w:t>
+      </w:r>
+      <w:proofErr w:type="gramEnd"/>
+      <w:r>
+        <w:rPr>
+          <w:rFonts w:ascii="Times New Roman" w:hAnsi="Times New Roman" w:cs="Times New Roman"/>
+          <w:sz w:val="24"/>
+          <w:szCs w:val="24"/>
+        </w:rPr>
+        <w:t xml:space="preserve"> возможность классов иметь разную реализацию одного и того же функционала в основном с помощью наследования. Это механизм работы языка программирования.</w:t>
+      </w:r>
+    </w:p>
+    <w:p>
+      <w:pPr>
+        <w:rPr>
+          <w:rFonts w:ascii="Times New Roman" w:hAnsi="Times New Roman" w:cs="Times New Roman"/>
+          <w:sz w:val="24"/>
+          <w:szCs w:val="24"/>
+        </w:rPr>
+      </w:pPr>
+      <w:r>
+        <w:rPr>
+          <w:rFonts w:ascii="Times New Roman" w:hAnsi="Times New Roman" w:cs="Times New Roman"/>
+          <w:sz w:val="24"/>
+          <w:szCs w:val="24"/>
+        </w:rPr>
+        <w:t>Принцип подстановки является “правилом хорошего кода". В хорошем коде все методы класса-потомка должны быть применимы к объекту класса родителя.</w:t>
+      </w:r>
+    </w:p>
+    <w:p>
+      <w:pPr>
+        <w:rPr>
+          <w:rFonts w:ascii="Times New Roman" w:hAnsi="Times New Roman" w:cs="Times New Roman"/>
+          <w:sz w:val="24"/>
+          <w:szCs w:val="24"/>
+        </w:rPr>
+      </w:pPr>
+    </w:p>
+    <w:p>
+      <w:pPr>
+        <w:rPr>
+          <w:rFonts w:ascii="Times New Roman" w:hAnsi="Times New Roman" w:cs="Times New Roman"/>
+          <w:sz w:val="24"/>
+          <w:szCs w:val="24"/>
+        </w:rPr>
+      </w:pPr>
+      <w:r>
+        <w:rPr>
+          <w:rFonts w:ascii="Times New Roman" w:hAnsi="Times New Roman" w:cs="Times New Roman"/>
+          <w:sz w:val="24"/>
+          <w:szCs w:val="24"/>
+        </w:rPr>
+        <w:lastRenderedPageBreak/>
+        <w:t>6. Привести примеры иерархий с использованием абстрактных классов.</w:t>
+      </w:r>
+    </w:p>
+    <w:p>
+      <w:pPr>
+        <w:autoSpaceDE w:val="0"/>
+        <w:autoSpaceDN w:val="0"/>
+        <w:adjustRightInd w:val="0"/>
+        <w:spacing w:after="0" w:line="240" w:lineRule="auto"/>
+        <w:rPr>
+          <w:rFonts w:ascii="Cascadia Mono" w:hAnsi="Cascadia Mono" w:cs="Cascadia Mono"/>
+          <w:sz w:val="19"/>
+          <w:szCs w:val="19"/>
+          <w:lang w:val="en-US"/>
+        </w:rPr>
+      </w:pPr>
+      <w:r>
+        <w:rPr>
+          <w:rFonts w:ascii="Cascadia Mono" w:hAnsi="Cascadia Mono" w:cs="Cascadia Mono"/>
+          <w:sz w:val="19"/>
+          <w:szCs w:val="19"/>
+          <w:lang w:val="en-US"/>
+        </w:rPr>
+        <w:t>class Shape {</w:t>
+      </w:r>
+    </w:p>
+    <w:p>
+      <w:pPr>
+        <w:autoSpaceDE w:val="0"/>
+        <w:autoSpaceDN w:val="0"/>
+        <w:adjustRightInd w:val="0"/>
+        <w:spacing w:after="0" w:line="240" w:lineRule="auto"/>
+        <w:rPr>
+          <w:rFonts w:ascii="Cascadia Mono" w:hAnsi="Cascadia Mono" w:cs="Cascadia Mono"/>
+          <w:sz w:val="19"/>
+          <w:szCs w:val="19"/>
+          <w:lang w:val="en-US"/>
+        </w:rPr>
+      </w:pPr>
+      <w:r>
+        <w:rPr>
+          <w:rFonts w:ascii="Cascadia Mono" w:hAnsi="Cascadia Mono" w:cs="Cascadia Mono"/>
+          <w:sz w:val="19"/>
+          <w:szCs w:val="19"/>
+          <w:lang w:val="en-US"/>
+        </w:rPr>
+        <w:t>public:</w:t>
+      </w:r>
+    </w:p>
+    <w:p>
+      <w:pPr>
+        <w:autoSpaceDE w:val="0"/>
+        <w:autoSpaceDN w:val="0"/>
+        <w:adjustRightInd w:val="0"/>
+        <w:spacing w:after="0" w:line="240" w:lineRule="auto"/>
+        <w:rPr>
+          <w:rFonts w:ascii="Cascadia Mono" w:hAnsi="Cascadia Mono" w:cs="Cascadia Mono"/>
+          <w:sz w:val="19"/>
+          <w:szCs w:val="19"/>
+          <w:lang w:val="en-US"/>
+        </w:rPr>
+      </w:pPr>
+      <w:r>
+        <w:rPr>
+          <w:rFonts w:ascii="Cascadia Mono" w:hAnsi="Cascadia Mono" w:cs="Cascadia Mono"/>
+          <w:sz w:val="19"/>
+          <w:szCs w:val="19"/>
+          <w:lang w:val="en-US"/>
+        </w:rPr>
+        <w:t xml:space="preserve">    virtual double </w:t>
+      </w:r>
+      <w:proofErr w:type="spellStart"/>
+      <w:proofErr w:type="gramStart"/>
+      <w:r>
+        <w:rPr>
+          <w:rFonts w:ascii="Cascadia Mono" w:hAnsi="Cascadia Mono" w:cs="Cascadia Mono"/>
+          <w:sz w:val="19"/>
+          <w:szCs w:val="19"/>
+          <w:lang w:val="en-US"/>
+        </w:rPr>
+        <w:t>getSquare</w:t>
+      </w:r>
+      <w:proofErr w:type="spellEnd"/>
+      <w:r>
+        <w:rPr>
+          <w:rFonts w:ascii="Cascadia Mono" w:hAnsi="Cascadia Mono" w:cs="Cascadia Mono"/>
+          <w:sz w:val="19"/>
+          <w:szCs w:val="19"/>
+          <w:lang w:val="en-US"/>
+        </w:rPr>
+        <w:t>(</w:t>
+      </w:r>
+      <w:proofErr w:type="gramEnd"/>
+      <w:r>
+        <w:rPr>
+          <w:rFonts w:ascii="Cascadia Mono" w:hAnsi="Cascadia Mono" w:cs="Cascadia Mono"/>
+          <w:sz w:val="19"/>
+          <w:szCs w:val="19"/>
+          <w:lang w:val="en-US"/>
+        </w:rPr>
+        <w:t>) const = 0;     // площадь фигуры</w:t>
+      </w:r>
+    </w:p>
+    <w:p>
+      <w:pPr>
+        <w:autoSpaceDE w:val="0"/>
+        <w:autoSpaceDN w:val="0"/>
+        <w:adjustRightInd w:val="0"/>
+        <w:spacing w:after="0" w:line="240" w:lineRule="auto"/>
+        <w:rPr>
+          <w:rFonts w:ascii="Cascadia Mono" w:hAnsi="Cascadia Mono" w:cs="Cascadia Mono"/>
+          <w:sz w:val="19"/>
+          <w:szCs w:val="19"/>
+          <w:lang w:val="en-US"/>
+        </w:rPr>
+      </w:pPr>
+      <w:r>
+        <w:rPr>
+          <w:rFonts w:ascii="Cascadia Mono" w:hAnsi="Cascadia Mono" w:cs="Cascadia Mono"/>
+          <w:sz w:val="19"/>
+          <w:szCs w:val="19"/>
+          <w:lang w:val="en-US"/>
+        </w:rPr>
+        <w:t xml:space="preserve">    virtual double </w:t>
+      </w:r>
+      <w:proofErr w:type="spellStart"/>
+      <w:proofErr w:type="gramStart"/>
+      <w:r>
+        <w:rPr>
+          <w:rFonts w:ascii="Cascadia Mono" w:hAnsi="Cascadia Mono" w:cs="Cascadia Mono"/>
+          <w:sz w:val="19"/>
+          <w:szCs w:val="19"/>
+          <w:lang w:val="en-US"/>
+        </w:rPr>
+        <w:t>getPerimeter</w:t>
+      </w:r>
+      <w:proofErr w:type="spellEnd"/>
+      <w:r>
+        <w:rPr>
+          <w:rFonts w:ascii="Cascadia Mono" w:hAnsi="Cascadia Mono" w:cs="Cascadia Mono"/>
+          <w:sz w:val="19"/>
+          <w:szCs w:val="19"/>
+          <w:lang w:val="en-US"/>
+        </w:rPr>
+        <w:t>(</w:t>
+      </w:r>
+      <w:proofErr w:type="gramEnd"/>
+      <w:r>
+        <w:rPr>
+          <w:rFonts w:ascii="Cascadia Mono" w:hAnsi="Cascadia Mono" w:cs="Cascadia Mono"/>
+          <w:sz w:val="19"/>
+          <w:szCs w:val="19"/>
+          <w:lang w:val="en-US"/>
+        </w:rPr>
+        <w:t>) const = 0;  // периметр фигуры</w:t>
+      </w:r>
+    </w:p>
+    <w:p>
+      <w:pPr>
+        <w:autoSpaceDE w:val="0"/>
+        <w:autoSpaceDN w:val="0"/>
+        <w:adjustRightInd w:val="0"/>
+        <w:spacing w:after="0" w:line="240" w:lineRule="auto"/>
+        <w:rPr>
+          <w:rFonts w:ascii="Cascadia Mono" w:hAnsi="Cascadia Mono" w:cs="Cascadia Mono"/>
+          <w:sz w:val="19"/>
+          <w:szCs w:val="19"/>
+          <w:lang w:val="en-US"/>
+        </w:rPr>
+      </w:pPr>
+      <w:r>
+        <w:rPr>
+          <w:rFonts w:ascii="Cascadia Mono" w:hAnsi="Cascadia Mono" w:cs="Cascadia Mono"/>
+          <w:sz w:val="19"/>
+          <w:szCs w:val="19"/>
+          <w:lang w:val="en-US"/>
+        </w:rPr>
+        <w:t>};</w:t>
+      </w:r>
+    </w:p>
+    <w:p>
+      <w:pPr>
+        <w:autoSpaceDE w:val="0"/>
+        <w:autoSpaceDN w:val="0"/>
+        <w:adjustRightInd w:val="0"/>
+        <w:spacing w:after="0" w:line="240" w:lineRule="auto"/>
+        <w:rPr>
+          <w:rFonts w:ascii="Cascadia Mono" w:hAnsi="Cascadia Mono" w:cs="Cascadia Mono"/>
+          <w:sz w:val="19"/>
+          <w:szCs w:val="19"/>
+          <w:lang w:val="en-US"/>
+        </w:rPr>
+      </w:pPr>
+      <w:r>
+        <w:rPr>
+          <w:rFonts w:ascii="Cascadia Mono" w:hAnsi="Cascadia Mono" w:cs="Cascadia Mono"/>
+          <w:sz w:val="19"/>
+          <w:szCs w:val="19"/>
+          <w:lang w:val="en-US"/>
+        </w:rPr>
+        <w:t xml:space="preserve">class </w:t>
+      </w:r>
+      <w:proofErr w:type="gramStart"/>
+      <w:r>
+        <w:rPr>
+          <w:rFonts w:ascii="Cascadia Mono" w:hAnsi="Cascadia Mono" w:cs="Cascadia Mono"/>
+          <w:sz w:val="19"/>
+          <w:szCs w:val="19"/>
+          <w:lang w:val="en-US"/>
+        </w:rPr>
+        <w:t>Rectangle :</w:t>
+      </w:r>
+      <w:proofErr w:type="gramEnd"/>
+      <w:r>
+        <w:rPr>
+          <w:rFonts w:ascii="Cascadia Mono" w:hAnsi="Cascadia Mono" w:cs="Cascadia Mono"/>
+          <w:sz w:val="19"/>
+          <w:szCs w:val="19"/>
+          <w:lang w:val="en-US"/>
+        </w:rPr>
+        <w:t xml:space="preserve"> public Shape { // класс прямоугольника</w:t>
+      </w:r>
+    </w:p>
+    <w:p>
+      <w:pPr>
+        <w:autoSpaceDE w:val="0"/>
+        <w:autoSpaceDN w:val="0"/>
+        <w:adjustRightInd w:val="0"/>
+        <w:spacing w:after="0" w:line="240" w:lineRule="auto"/>
+        <w:rPr>
+          <w:rFonts w:ascii="Cascadia Mono" w:hAnsi="Cascadia Mono" w:cs="Cascadia Mono"/>
+          <w:sz w:val="19"/>
+          <w:szCs w:val="19"/>
+          <w:lang w:val="en-US"/>
+        </w:rPr>
+      </w:pPr>
+      <w:r>
+        <w:rPr>
+          <w:rFonts w:ascii="Cascadia Mono" w:hAnsi="Cascadia Mono" w:cs="Cascadia Mono"/>
+          <w:sz w:val="19"/>
+          <w:szCs w:val="19"/>
+          <w:lang w:val="en-US"/>
+        </w:rPr>
+        <w:t>public:</w:t>
+      </w:r>
+    </w:p>
+    <w:p>
+      <w:pPr>
+        <w:autoSpaceDE w:val="0"/>
+        <w:autoSpaceDN w:val="0"/>
+        <w:adjustRightInd w:val="0"/>
+        <w:spacing w:after="0" w:line="240" w:lineRule="auto"/>
+        <w:rPr>
+          <w:rFonts w:ascii="Cascadia Mono" w:hAnsi="Cascadia Mono" w:cs="Cascadia Mono"/>
+          <w:sz w:val="19"/>
+          <w:szCs w:val="19"/>
+          <w:lang w:val="en-US"/>
+        </w:rPr>
+      </w:pPr>
+      <w:r>
+        <w:rPr>
+          <w:rFonts w:ascii="Cascadia Mono" w:hAnsi="Cascadia Mono" w:cs="Cascadia Mono"/>
+          <w:sz w:val="19"/>
+          <w:szCs w:val="19"/>
+          <w:lang w:val="en-US"/>
+        </w:rPr>
+        <w:t xml:space="preserve">    </w:t>
+      </w:r>
+      <w:proofErr w:type="gramStart"/>
+      <w:r>
+        <w:rPr>
+          <w:rFonts w:ascii="Cascadia Mono" w:hAnsi="Cascadia Mono" w:cs="Cascadia Mono"/>
+          <w:sz w:val="19"/>
+          <w:szCs w:val="19"/>
+          <w:lang w:val="en-US"/>
+        </w:rPr>
+        <w:t>Rectangle(</w:t>
+      </w:r>
+      <w:proofErr w:type="gramEnd"/>
+      <w:r>
+        <w:rPr>
+          <w:rFonts w:ascii="Cascadia Mono" w:hAnsi="Cascadia Mono" w:cs="Cascadia Mono"/>
+          <w:sz w:val="19"/>
+          <w:szCs w:val="19"/>
+          <w:lang w:val="en-US"/>
+        </w:rPr>
+        <w:t>double w, double h) : width(w), height(h) { }</w:t>
+      </w:r>
+    </w:p>
+    <w:p>
+      <w:pPr>
+        <w:autoSpaceDE w:val="0"/>
+        <w:autoSpaceDN w:val="0"/>
+        <w:adjustRightInd w:val="0"/>
+        <w:spacing w:after="0" w:line="240" w:lineRule="auto"/>
+        <w:rPr>
+          <w:rFonts w:ascii="Cascadia Mono" w:hAnsi="Cascadia Mono" w:cs="Cascadia Mono"/>
+          <w:sz w:val="19"/>
+          <w:szCs w:val="19"/>
+          <w:lang w:val="en-US"/>
+        </w:rPr>
+      </w:pPr>
+      <w:r>
+        <w:rPr>
+          <w:rFonts w:ascii="Cascadia Mono" w:hAnsi="Cascadia Mono" w:cs="Cascadia Mono"/>
+          <w:sz w:val="19"/>
+          <w:szCs w:val="19"/>
+          <w:lang w:val="en-US"/>
+        </w:rPr>
+        <w:t xml:space="preserve">    double </w:t>
+      </w:r>
+      <w:proofErr w:type="spellStart"/>
+      <w:proofErr w:type="gramStart"/>
+      <w:r>
+        <w:rPr>
+          <w:rFonts w:ascii="Cascadia Mono" w:hAnsi="Cascadia Mono" w:cs="Cascadia Mono"/>
+          <w:sz w:val="19"/>
+          <w:szCs w:val="19"/>
+          <w:lang w:val="en-US"/>
+        </w:rPr>
+        <w:t>getSquare</w:t>
+      </w:r>
+      <w:proofErr w:type="spellEnd"/>
+      <w:r>
+        <w:rPr>
+          <w:rFonts w:ascii="Cascadia Mono" w:hAnsi="Cascadia Mono" w:cs="Cascadia Mono"/>
+          <w:sz w:val="19"/>
+          <w:szCs w:val="19"/>
+          <w:lang w:val="en-US"/>
+        </w:rPr>
+        <w:t>(</w:t>
+      </w:r>
+      <w:proofErr w:type="gramEnd"/>
+      <w:r>
+        <w:rPr>
+          <w:rFonts w:ascii="Cascadia Mono" w:hAnsi="Cascadia Mono" w:cs="Cascadia Mono"/>
+          <w:sz w:val="19"/>
+          <w:szCs w:val="19"/>
+          <w:lang w:val="en-US"/>
+        </w:rPr>
+        <w:t>) const override {</w:t>
+      </w:r>
+    </w:p>
+    <w:p>
+      <w:pPr>
+        <w:autoSpaceDE w:val="0"/>
+        <w:autoSpaceDN w:val="0"/>
+        <w:adjustRightInd w:val="0"/>
+        <w:spacing w:after="0" w:line="240" w:lineRule="auto"/>
+        <w:rPr>
+          <w:rFonts w:ascii="Cascadia Mono" w:hAnsi="Cascadia Mono" w:cs="Cascadia Mono"/>
+          <w:sz w:val="19"/>
+          <w:szCs w:val="19"/>
+          <w:lang w:val="en-US"/>
+        </w:rPr>
+      </w:pPr>
+      <w:r>
+        <w:rPr>
+          <w:rFonts w:ascii="Cascadia Mono" w:hAnsi="Cascadia Mono" w:cs="Cascadia Mono"/>
+          <w:sz w:val="19"/>
+          <w:szCs w:val="19"/>
+          <w:lang w:val="en-US"/>
+        </w:rPr>
+        <w:t xml:space="preserve">        return width * height;</w:t>
+      </w:r>
+    </w:p>
+    <w:p>
+      <w:pPr>
+        <w:autoSpaceDE w:val="0"/>
+        <w:autoSpaceDN w:val="0"/>
+        <w:adjustRightInd w:val="0"/>
+        <w:spacing w:after="0" w:line="240" w:lineRule="auto"/>
+        <w:rPr>
+          <w:rFonts w:ascii="Cascadia Mono" w:hAnsi="Cascadia Mono" w:cs="Cascadia Mono"/>
+          <w:sz w:val="19"/>
+          <w:szCs w:val="19"/>
+          <w:lang w:val="en-US"/>
+        </w:rPr>
+      </w:pPr>
+      <w:r>
+        <w:rPr>
+          <w:rFonts w:ascii="Cascadia Mono" w:hAnsi="Cascadia Mono" w:cs="Cascadia Mono"/>
+          <w:sz w:val="19"/>
+          <w:szCs w:val="19"/>
+          <w:lang w:val="en-US"/>
+        </w:rPr>
+        <w:t xml:space="preserve">    }</w:t>
+      </w:r>
+    </w:p>
+    <w:p>
+      <w:pPr>
+        <w:autoSpaceDE w:val="0"/>
+        <w:autoSpaceDN w:val="0"/>
+        <w:adjustRightInd w:val="0"/>
+        <w:spacing w:after="0" w:line="240" w:lineRule="auto"/>
+        <w:rPr>
+          <w:rFonts w:ascii="Cascadia Mono" w:hAnsi="Cascadia Mono" w:cs="Cascadia Mono"/>
+          <w:sz w:val="19"/>
+          <w:szCs w:val="19"/>
+          <w:lang w:val="en-US"/>
+        </w:rPr>
+      </w:pPr>
+      <w:r>
+        <w:rPr>
+          <w:rFonts w:ascii="Cascadia Mono" w:hAnsi="Cascadia Mono" w:cs="Cascadia Mono"/>
+          <w:sz w:val="19"/>
+          <w:szCs w:val="19"/>
+          <w:lang w:val="en-US"/>
+        </w:rPr>
+        <w:t xml:space="preserve">    double </w:t>
+      </w:r>
+      <w:proofErr w:type="spellStart"/>
+      <w:proofErr w:type="gramStart"/>
+      <w:r>
+        <w:rPr>
+          <w:rFonts w:ascii="Cascadia Mono" w:hAnsi="Cascadia Mono" w:cs="Cascadia Mono"/>
+          <w:sz w:val="19"/>
+          <w:szCs w:val="19"/>
+          <w:lang w:val="en-US"/>
+        </w:rPr>
+        <w:t>getPerimeter</w:t>
+      </w:r>
+      <w:proofErr w:type="spellEnd"/>
+      <w:r>
+        <w:rPr>
+          <w:rFonts w:ascii="Cascadia Mono" w:hAnsi="Cascadia Mono" w:cs="Cascadia Mono"/>
+          <w:sz w:val="19"/>
+          <w:szCs w:val="19"/>
+          <w:lang w:val="en-US"/>
+        </w:rPr>
+        <w:t>(</w:t>
+      </w:r>
+      <w:proofErr w:type="gramEnd"/>
+      <w:r>
+        <w:rPr>
+          <w:rFonts w:ascii="Cascadia Mono" w:hAnsi="Cascadia Mono" w:cs="Cascadia Mono"/>
+          <w:sz w:val="19"/>
+          <w:szCs w:val="19"/>
+          <w:lang w:val="en-US"/>
+        </w:rPr>
+        <w:t>) const override {</w:t>
+      </w:r>
+    </w:p>
+    <w:p>
+      <w:pPr>
+        <w:autoSpaceDE w:val="0"/>
+        <w:autoSpaceDN w:val="0"/>
+        <w:adjustRightInd w:val="0"/>
+        <w:spacing w:after="0" w:line="240" w:lineRule="auto"/>
+        <w:rPr>
+          <w:rFonts w:ascii="Cascadia Mono" w:hAnsi="Cascadia Mono" w:cs="Cascadia Mono"/>
+          <w:sz w:val="19"/>
+          <w:szCs w:val="19"/>
+          <w:lang w:val="en-US"/>
+        </w:rPr>
+      </w:pPr>
+      <w:r>
+        <w:rPr>
+          <w:rFonts w:ascii="Cascadia Mono" w:hAnsi="Cascadia Mono" w:cs="Cascadia Mono"/>
+          <w:sz w:val="19"/>
+          <w:szCs w:val="19"/>
+          <w:lang w:val="en-US"/>
+        </w:rPr>
+        <w:t xml:space="preserve">        return width * 2 + height * 2;</w:t>
+      </w:r>
+    </w:p>
+    <w:p>
+      <w:pPr>
+        <w:autoSpaceDE w:val="0"/>
+        <w:autoSpaceDN w:val="0"/>
+        <w:adjustRightInd w:val="0"/>
+        <w:spacing w:after="0" w:line="240" w:lineRule="auto"/>
+        <w:rPr>
+          <w:rFonts w:ascii="Cascadia Mono" w:hAnsi="Cascadia Mono" w:cs="Cascadia Mono"/>
+          <w:sz w:val="19"/>
+          <w:szCs w:val="19"/>
+          <w:lang w:val="en-US"/>
+        </w:rPr>
+      </w:pPr>
+      <w:r>
+        <w:rPr>
+          <w:rFonts w:ascii="Cascadia Mono" w:hAnsi="Cascadia Mono" w:cs="Cascadia Mono"/>
+          <w:sz w:val="19"/>
+          <w:szCs w:val="19"/>
+          <w:lang w:val="en-US"/>
+        </w:rPr>
+        <w:t xml:space="preserve">    }</w:t>
+      </w:r>
+    </w:p>
+    <w:p>
+      <w:pPr>
+        <w:autoSpaceDE w:val="0"/>
+        <w:autoSpaceDN w:val="0"/>
+        <w:adjustRightInd w:val="0"/>
+        <w:spacing w:after="0" w:line="240" w:lineRule="auto"/>
+        <w:rPr>
+          <w:rFonts w:ascii="Cascadia Mono" w:hAnsi="Cascadia Mono" w:cs="Cascadia Mono"/>
+          <w:sz w:val="19"/>
+          <w:szCs w:val="19"/>
+          <w:lang w:val="en-US"/>
+        </w:rPr>
+      </w:pPr>
+      <w:r>
+        <w:rPr>
+          <w:rFonts w:ascii="Cascadia Mono" w:hAnsi="Cascadia Mono" w:cs="Cascadia Mono"/>
+          <w:sz w:val="19"/>
+          <w:szCs w:val="19"/>
+          <w:lang w:val="en-US"/>
+        </w:rPr>
+        <w:t>private:</w:t>
+      </w:r>
+    </w:p>
+    <w:p>
+      <w:pPr>
+        <w:autoSpaceDE w:val="0"/>
+        <w:autoSpaceDN w:val="0"/>
+        <w:adjustRightInd w:val="0"/>
+        <w:spacing w:after="0" w:line="240" w:lineRule="auto"/>
+        <w:rPr>
+          <w:rFonts w:ascii="Cascadia Mono" w:hAnsi="Cascadia Mono" w:cs="Cascadia Mono"/>
+          <w:sz w:val="19"/>
+          <w:szCs w:val="19"/>
+          <w:lang w:val="en-US"/>
+        </w:rPr>
+      </w:pPr>
+      <w:r>
+        <w:rPr>
+          <w:rFonts w:ascii="Cascadia Mono" w:hAnsi="Cascadia Mono" w:cs="Cascadia Mono"/>
+          <w:sz w:val="19"/>
+          <w:szCs w:val="19"/>
+          <w:lang w:val="en-US"/>
+        </w:rPr>
+        <w:t xml:space="preserve">    double </w:t>
+      </w:r>
+      <w:proofErr w:type="gramStart"/>
+      <w:r>
+        <w:rPr>
+          <w:rFonts w:ascii="Cascadia Mono" w:hAnsi="Cascadia Mono" w:cs="Cascadia Mono"/>
+          <w:sz w:val="19"/>
+          <w:szCs w:val="19"/>
+          <w:lang w:val="en-US"/>
+        </w:rPr>
+        <w:t xml:space="preserve">width;   </w:t>
+      </w:r>
+      <w:proofErr w:type="gramEnd"/>
+      <w:r>
+        <w:rPr>
+          <w:rFonts w:ascii="Cascadia Mono" w:hAnsi="Cascadia Mono" w:cs="Cascadia Mono"/>
+          <w:sz w:val="19"/>
+          <w:szCs w:val="19"/>
+          <w:lang w:val="en-US"/>
+        </w:rPr>
+        <w:t>// ширина</w:t>
+      </w:r>
+    </w:p>
+    <w:p>
+      <w:pPr>
+        <w:autoSpaceDE w:val="0"/>
+        <w:autoSpaceDN w:val="0"/>
+        <w:adjustRightInd w:val="0"/>
+        <w:spacing w:after="0" w:line="240" w:lineRule="auto"/>
+        <w:rPr>
+          <w:rFonts w:ascii="Cascadia Mono" w:hAnsi="Cascadia Mono" w:cs="Cascadia Mono"/>
+          <w:sz w:val="19"/>
+          <w:szCs w:val="19"/>
+          <w:lang w:val="en-US"/>
+        </w:rPr>
+      </w:pPr>
+      <w:r>
+        <w:rPr>
+          <w:rFonts w:ascii="Cascadia Mono" w:hAnsi="Cascadia Mono" w:cs="Cascadia Mono"/>
+          <w:sz w:val="19"/>
+          <w:szCs w:val="19"/>
+          <w:lang w:val="en-US"/>
+        </w:rPr>
+        <w:t xml:space="preserve">    double </w:t>
+      </w:r>
+      <w:proofErr w:type="gramStart"/>
+      <w:r>
+        <w:rPr>
+          <w:rFonts w:ascii="Cascadia Mono" w:hAnsi="Cascadia Mono" w:cs="Cascadia Mono"/>
+          <w:sz w:val="19"/>
+          <w:szCs w:val="19"/>
+          <w:lang w:val="en-US"/>
+        </w:rPr>
+        <w:t>height;  /</w:t>
+      </w:r>
+      <w:proofErr w:type="gramEnd"/>
+      <w:r>
+        <w:rPr>
+          <w:rFonts w:ascii="Cascadia Mono" w:hAnsi="Cascadia Mono" w:cs="Cascadia Mono"/>
+          <w:sz w:val="19"/>
+          <w:szCs w:val="19"/>
+          <w:lang w:val="en-US"/>
+        </w:rPr>
+        <w:t>/ высота</w:t>
+      </w:r>
+    </w:p>
+    <w:p>
+      <w:pPr>
+        <w:autoSpaceDE w:val="0"/>
+        <w:autoSpaceDN w:val="0"/>
+        <w:adjustRightInd w:val="0"/>
+        <w:spacing w:after="0" w:line="240" w:lineRule="auto"/>
+        <w:rPr>
+          <w:rFonts w:ascii="Cascadia Mono" w:hAnsi="Cascadia Mono" w:cs="Cascadia Mono"/>
+          <w:sz w:val="19"/>
+          <w:szCs w:val="19"/>
+          <w:lang w:val="en-US"/>
+        </w:rPr>
+      </w:pPr>
+      <w:r>
+        <w:rPr>
+          <w:rFonts w:ascii="Cascadia Mono" w:hAnsi="Cascadia Mono" w:cs="Cascadia Mono"/>
+          <w:sz w:val="19"/>
+          <w:szCs w:val="19"/>
+          <w:lang w:val="en-US"/>
+        </w:rPr>
+        <w:t>};</w:t>
+      </w:r>
+    </w:p>
+    <w:p>
+      <w:pPr>
+        <w:autoSpaceDE w:val="0"/>
+        <w:autoSpaceDN w:val="0"/>
+        <w:adjustRightInd w:val="0"/>
+        <w:spacing w:after="0" w:line="240" w:lineRule="auto"/>
+        <w:rPr>
+          <w:rFonts w:ascii="Cascadia Mono" w:hAnsi="Cascadia Mono" w:cs="Cascadia Mono"/>
+          <w:sz w:val="19"/>
+          <w:szCs w:val="19"/>
+          <w:lang w:val="en-US"/>
+        </w:rPr>
+      </w:pPr>
+      <w:r>
+        <w:rPr>
+          <w:rFonts w:ascii="Cascadia Mono" w:hAnsi="Cascadia Mono" w:cs="Cascadia Mono"/>
+          <w:sz w:val="19"/>
+          <w:szCs w:val="19"/>
+          <w:lang w:val="en-US"/>
+        </w:rPr>
+        <w:t xml:space="preserve">class </w:t>
+      </w:r>
+      <w:proofErr w:type="gramStart"/>
+      <w:r>
+        <w:rPr>
+          <w:rFonts w:ascii="Cascadia Mono" w:hAnsi="Cascadia Mono" w:cs="Cascadia Mono"/>
+          <w:sz w:val="19"/>
+          <w:szCs w:val="19"/>
+          <w:lang w:val="en-US"/>
+        </w:rPr>
+        <w:t>Circle :</w:t>
+      </w:r>
+      <w:proofErr w:type="gramEnd"/>
+      <w:r>
+        <w:rPr>
+          <w:rFonts w:ascii="Cascadia Mono" w:hAnsi="Cascadia Mono" w:cs="Cascadia Mono"/>
+          <w:sz w:val="19"/>
+          <w:szCs w:val="19"/>
+          <w:lang w:val="en-US"/>
+        </w:rPr>
+        <w:t xml:space="preserve"> public Shape {    // круг</w:t>
+      </w:r>
+    </w:p>
+    <w:p>
+      <w:pPr>
+        <w:autoSpaceDE w:val="0"/>
+        <w:autoSpaceDN w:val="0"/>
+        <w:adjustRightInd w:val="0"/>
+        <w:spacing w:after="0" w:line="240" w:lineRule="auto"/>
+        <w:rPr>
+          <w:rFonts w:ascii="Cascadia Mono" w:hAnsi="Cascadia Mono" w:cs="Cascadia Mono"/>
+          <w:sz w:val="19"/>
+          <w:szCs w:val="19"/>
+          <w:lang w:val="en-US"/>
+        </w:rPr>
+      </w:pPr>
+      <w:r>
+        <w:rPr>
+          <w:rFonts w:ascii="Cascadia Mono" w:hAnsi="Cascadia Mono" w:cs="Cascadia Mono"/>
+          <w:sz w:val="19"/>
+          <w:szCs w:val="19"/>
+          <w:lang w:val="en-US"/>
+        </w:rPr>
+        <w:t>public:</w:t>
+      </w:r>
+    </w:p>
+    <w:p>
+      <w:pPr>
+        <w:autoSpaceDE w:val="0"/>
+        <w:autoSpaceDN w:val="0"/>
+        <w:adjustRightInd w:val="0"/>
+        <w:spacing w:after="0" w:line="240" w:lineRule="auto"/>
+        <w:rPr>
+          <w:rFonts w:ascii="Cascadia Mono" w:hAnsi="Cascadia Mono" w:cs="Cascadia Mono"/>
+          <w:sz w:val="19"/>
+          <w:szCs w:val="19"/>
+          <w:lang w:val="en-US"/>
+        </w:rPr>
+      </w:pPr>
+      <w:r>
+        <w:rPr>
+          <w:rFonts w:ascii="Cascadia Mono" w:hAnsi="Cascadia Mono" w:cs="Cascadia Mono"/>
+          <w:sz w:val="19"/>
+          <w:szCs w:val="19"/>
+          <w:lang w:val="en-US"/>
+        </w:rPr>
+        <w:t xml:space="preserve">    </w:t>
+      </w:r>
+      <w:proofErr w:type="gramStart"/>
+      <w:r>
+        <w:rPr>
+          <w:rFonts w:ascii="Cascadia Mono" w:hAnsi="Cascadia Mono" w:cs="Cascadia Mono"/>
+          <w:sz w:val="19"/>
+          <w:szCs w:val="19"/>
+          <w:lang w:val="en-US"/>
+        </w:rPr>
+        <w:t>Circle(</w:t>
+      </w:r>
+      <w:proofErr w:type="gramEnd"/>
+      <w:r>
+        <w:rPr>
+          <w:rFonts w:ascii="Cascadia Mono" w:hAnsi="Cascadia Mono" w:cs="Cascadia Mono"/>
+          <w:sz w:val="19"/>
+          <w:szCs w:val="19"/>
+          <w:lang w:val="en-US"/>
+        </w:rPr>
+        <w:t>double r) : radius(r) { }</w:t>
+      </w:r>
+    </w:p>
+    <w:p>
+      <w:pPr>
+        <w:autoSpaceDE w:val="0"/>
+        <w:autoSpaceDN w:val="0"/>
+        <w:adjustRightInd w:val="0"/>
+        <w:spacing w:after="0" w:line="240" w:lineRule="auto"/>
+        <w:rPr>
+          <w:rFonts w:ascii="Cascadia Mono" w:hAnsi="Cascadia Mono" w:cs="Cascadia Mono"/>
+          <w:sz w:val="19"/>
+          <w:szCs w:val="19"/>
+          <w:lang w:val="en-US"/>
+        </w:rPr>
+      </w:pPr>
+      <w:r>
+        <w:rPr>
+          <w:rFonts w:ascii="Cascadia Mono" w:hAnsi="Cascadia Mono" w:cs="Cascadia Mono"/>
+          <w:sz w:val="19"/>
+          <w:szCs w:val="19"/>
+          <w:lang w:val="en-US"/>
+        </w:rPr>
+        <w:t xml:space="preserve">    double </w:t>
+      </w:r>
+      <w:proofErr w:type="spellStart"/>
+      <w:proofErr w:type="gramStart"/>
+      <w:r>
+        <w:rPr>
+          <w:rFonts w:ascii="Cascadia Mono" w:hAnsi="Cascadia Mono" w:cs="Cascadia Mono"/>
+          <w:sz w:val="19"/>
+          <w:szCs w:val="19"/>
+          <w:lang w:val="en-US"/>
+        </w:rPr>
+        <w:t>getSquare</w:t>
+      </w:r>
+      <w:proofErr w:type="spellEnd"/>
+      <w:r>
+        <w:rPr>
+          <w:rFonts w:ascii="Cascadia Mono" w:hAnsi="Cascadia Mono" w:cs="Cascadia Mono"/>
+          <w:sz w:val="19"/>
+          <w:szCs w:val="19"/>
+          <w:lang w:val="en-US"/>
+        </w:rPr>
+        <w:t>(</w:t>
+      </w:r>
+      <w:proofErr w:type="gramEnd"/>
+      <w:r>
+        <w:rPr>
+          <w:rFonts w:ascii="Cascadia Mono" w:hAnsi="Cascadia Mono" w:cs="Cascadia Mono"/>
+          <w:sz w:val="19"/>
+          <w:szCs w:val="19"/>
+          <w:lang w:val="en-US"/>
+        </w:rPr>
+        <w:t>) const override {</w:t>
+      </w:r>
+    </w:p>
+    <w:p>
+      <w:pPr>
+        <w:autoSpaceDE w:val="0"/>
+        <w:autoSpaceDN w:val="0"/>
+        <w:adjustRightInd w:val="0"/>
+        <w:spacing w:after="0" w:line="240" w:lineRule="auto"/>
+        <w:rPr>
+          <w:rFonts w:ascii="Cascadia Mono" w:hAnsi="Cascadia Mono" w:cs="Cascadia Mono"/>
+          <w:sz w:val="19"/>
+          <w:szCs w:val="19"/>
+          <w:lang w:val="en-US"/>
+        </w:rPr>
+      </w:pPr>
+      <w:r>
+        <w:rPr>
+          <w:rFonts w:ascii="Cascadia Mono" w:hAnsi="Cascadia Mono" w:cs="Cascadia Mono"/>
+          <w:sz w:val="19"/>
+          <w:szCs w:val="19"/>
+          <w:lang w:val="en-US"/>
+        </w:rPr>
+        <w:t xml:space="preserve">        return radius * radius * 3.14;</w:t>
+      </w:r>
+    </w:p>
+    <w:p>
+      <w:pPr>
+        <w:autoSpaceDE w:val="0"/>
+        <w:autoSpaceDN w:val="0"/>
+        <w:adjustRightInd w:val="0"/>
+        <w:spacing w:after="0" w:line="240" w:lineRule="auto"/>
+        <w:rPr>
+          <w:rFonts w:ascii="Cascadia Mono" w:hAnsi="Cascadia Mono" w:cs="Cascadia Mono"/>
+          <w:sz w:val="19"/>
+          <w:szCs w:val="19"/>
+          <w:lang w:val="en-US"/>
+        </w:rPr>
+      </w:pPr>
+      <w:r>
+        <w:rPr>
+          <w:rFonts w:ascii="Cascadia Mono" w:hAnsi="Cascadia Mono" w:cs="Cascadia Mono"/>
+          <w:sz w:val="19"/>
+          <w:szCs w:val="19"/>
+          <w:lang w:val="en-US"/>
+        </w:rPr>
+        <w:t xml:space="preserve">    }</w:t>
+      </w:r>
+    </w:p>
+    <w:p>
+      <w:pPr>
+        <w:autoSpaceDE w:val="0"/>
+        <w:autoSpaceDN w:val="0"/>
+        <w:adjustRightInd w:val="0"/>
+        <w:spacing w:after="0" w:line="240" w:lineRule="auto"/>
+        <w:rPr>
+          <w:rFonts w:ascii="Cascadia Mono" w:hAnsi="Cascadia Mono" w:cs="Cascadia Mono"/>
+          <w:sz w:val="19"/>
+          <w:szCs w:val="19"/>
+          <w:lang w:val="en-US"/>
+        </w:rPr>
+      </w:pPr>
+      <w:r>
+        <w:rPr>
+          <w:rFonts w:ascii="Cascadia Mono" w:hAnsi="Cascadia Mono" w:cs="Cascadia Mono"/>
+          <w:sz w:val="19"/>
+          <w:szCs w:val="19"/>
+          <w:lang w:val="en-US"/>
+        </w:rPr>
+        <w:t xml:space="preserve">    double </w:t>
+      </w:r>
+      <w:proofErr w:type="spellStart"/>
+      <w:proofErr w:type="gramStart"/>
+      <w:r>
+        <w:rPr>
+          <w:rFonts w:ascii="Cascadia Mono" w:hAnsi="Cascadia Mono" w:cs="Cascadia Mono"/>
+          <w:sz w:val="19"/>
+          <w:szCs w:val="19"/>
+          <w:lang w:val="en-US"/>
+        </w:rPr>
+        <w:t>getPerimeter</w:t>
+      </w:r>
+      <w:proofErr w:type="spellEnd"/>
+      <w:r>
+        <w:rPr>
+          <w:rFonts w:ascii="Cascadia Mono" w:hAnsi="Cascadia Mono" w:cs="Cascadia Mono"/>
+          <w:sz w:val="19"/>
+          <w:szCs w:val="19"/>
+          <w:lang w:val="en-US"/>
+        </w:rPr>
+        <w:t>(</w:t>
+      </w:r>
+      <w:proofErr w:type="gramEnd"/>
+      <w:r>
+        <w:rPr>
+          <w:rFonts w:ascii="Cascadia Mono" w:hAnsi="Cascadia Mono" w:cs="Cascadia Mono"/>
+          <w:sz w:val="19"/>
+          <w:szCs w:val="19"/>
+          <w:lang w:val="en-US"/>
+        </w:rPr>
+        <w:t>) const override {</w:t>
+      </w:r>
+    </w:p>
+    <w:p>
+      <w:pPr>
+        <w:autoSpaceDE w:val="0"/>
+        <w:autoSpaceDN w:val="0"/>
+        <w:adjustRightInd w:val="0"/>
+        <w:spacing w:after="0" w:line="240" w:lineRule="auto"/>
+        <w:rPr>
+          <w:rFonts w:ascii="Cascadia Mono" w:hAnsi="Cascadia Mono" w:cs="Cascadia Mono"/>
+          <w:sz w:val="19"/>
+          <w:szCs w:val="19"/>
+          <w:lang w:val="en-US"/>
+        </w:rPr>
+      </w:pPr>
+      <w:r>
+        <w:rPr>
+          <w:rFonts w:ascii="Cascadia Mono" w:hAnsi="Cascadia Mono" w:cs="Cascadia Mono"/>
+          <w:sz w:val="19"/>
+          <w:szCs w:val="19"/>
+          <w:lang w:val="en-US"/>
+        </w:rPr>
+        <w:t xml:space="preserve">        return 2 * 3.14 * radius;</w:t>
+      </w:r>
+    </w:p>
+    <w:p>
+      <w:pPr>
+        <w:autoSpaceDE w:val="0"/>
+        <w:autoSpaceDN w:val="0"/>
+        <w:adjustRightInd w:val="0"/>
+        <w:spacing w:after="0" w:line="240" w:lineRule="auto"/>
+        <w:rPr>
+          <w:rFonts w:ascii="Cascadia Mono" w:hAnsi="Cascadia Mono" w:cs="Cascadia Mono"/>
+          <w:sz w:val="19"/>
+          <w:szCs w:val="19"/>
+          <w:lang w:val="en-US"/>
+        </w:rPr>
+      </w:pPr>
+      <w:r>
+        <w:rPr>
+          <w:rFonts w:ascii="Cascadia Mono" w:hAnsi="Cascadia Mono" w:cs="Cascadia Mono"/>
+          <w:sz w:val="19"/>
+          <w:szCs w:val="19"/>
+          <w:lang w:val="en-US"/>
+        </w:rPr>
+        <w:t xml:space="preserve">    }</w:t>
+      </w:r>
+    </w:p>
+    <w:p>
+      <w:pPr>
+        <w:autoSpaceDE w:val="0"/>
+        <w:autoSpaceDN w:val="0"/>
+        <w:adjustRightInd w:val="0"/>
+        <w:spacing w:after="0" w:line="240" w:lineRule="auto"/>
+        <w:rPr>
+          <w:rFonts w:ascii="Cascadia Mono" w:hAnsi="Cascadia Mono" w:cs="Cascadia Mono"/>
+          <w:sz w:val="19"/>
+          <w:szCs w:val="19"/>
+          <w:lang w:val="en-US"/>
+        </w:rPr>
+      </w:pPr>
+      <w:r>
+        <w:rPr>
+          <w:rFonts w:ascii="Cascadia Mono" w:hAnsi="Cascadia Mono" w:cs="Cascadia Mono"/>
+          <w:sz w:val="19"/>
+          <w:szCs w:val="19"/>
+          <w:lang w:val="en-US"/>
+        </w:rPr>
+        <w:t>private:</w:t>
+      </w:r>
+    </w:p>
+    <w:p>
+      <w:pPr>
+        <w:autoSpaceDE w:val="0"/>
+        <w:autoSpaceDN w:val="0"/>
+        <w:adjustRightInd w:val="0"/>
+        <w:spacing w:after="0" w:line="240" w:lineRule="auto"/>
+        <w:rPr>
+          <w:rFonts w:ascii="Cascadia Mono" w:hAnsi="Cascadia Mono" w:cs="Cascadia Mono"/>
+          <w:sz w:val="19"/>
+          <w:szCs w:val="19"/>
+          <w:lang w:val="en-US"/>
+        </w:rPr>
+      </w:pPr>
+      <w:r>
+        <w:rPr>
+          <w:rFonts w:ascii="Cascadia Mono" w:hAnsi="Cascadia Mono" w:cs="Cascadia Mono"/>
+          <w:sz w:val="19"/>
+          <w:szCs w:val="19"/>
+          <w:lang w:val="en-US"/>
+        </w:rPr>
+        <w:t xml:space="preserve">    double </w:t>
+      </w:r>
+      <w:proofErr w:type="gramStart"/>
+      <w:r>
+        <w:rPr>
+          <w:rFonts w:ascii="Cascadia Mono" w:hAnsi="Cascadia Mono" w:cs="Cascadia Mono"/>
+          <w:sz w:val="19"/>
+          <w:szCs w:val="19"/>
+          <w:lang w:val="en-US"/>
+        </w:rPr>
+        <w:t>radius;  /</w:t>
+      </w:r>
+      <w:proofErr w:type="gramEnd"/>
+      <w:r>
+        <w:rPr>
+          <w:rFonts w:ascii="Cascadia Mono" w:hAnsi="Cascadia Mono" w:cs="Cascadia Mono"/>
+          <w:sz w:val="19"/>
+          <w:szCs w:val="19"/>
+          <w:lang w:val="en-US"/>
+        </w:rPr>
+        <w:t>/ радиус круга</w:t>
+      </w:r>
+    </w:p>
+    <w:p>
+      <w:pPr>
+        <w:autoSpaceDE w:val="0"/>
+        <w:autoSpaceDN w:val="0"/>
+        <w:adjustRightInd w:val="0"/>
+        <w:spacing w:after="0" w:line="240" w:lineRule="auto"/>
+        <w:rPr>
+          <w:rFonts w:ascii="Cascadia Mono" w:hAnsi="Cascadia Mono" w:cs="Cascadia Mono"/>
+          <w:sz w:val="19"/>
+          <w:szCs w:val="19"/>
+          <w:lang w:val="en-US"/>
+        </w:rPr>
+      </w:pPr>
+      <w:r>
+        <w:rPr>
+          <w:rFonts w:ascii="Cascadia Mono" w:hAnsi="Cascadia Mono" w:cs="Cascadia Mono"/>
+          <w:sz w:val="19"/>
+          <w:szCs w:val="19"/>
+          <w:lang w:val="en-US"/>
+        </w:rPr>
+        <w:t>};</w:t>
+      </w:r>
+    </w:p>
+    <w:p>
+      <w:pPr>
+        <w:spacing w:after="0" w:line="360" w:lineRule="auto"/>
         <w:rPr>
           <w:rFonts w:ascii="Times New Roman" w:hAnsi="Times New Roman" w:cs="Times New Roman"/>
           <w:b/>
           <w:bCs/>
           <w:sz w:val="28"/>
           <w:szCs w:val="24"/>
+          <w:lang w:val="en-US"/>
+        </w:rPr>
+      </w:pPr>
+      <w:r>
+        <w:rPr>
+          <w:rFonts w:ascii="Times New Roman" w:hAnsi="Times New Roman" w:cs="Times New Roman"/>
+          <w:b/>
+          <w:bCs/>
+          <w:sz w:val="28"/>
+          <w:szCs w:val="24"/>
+          <w:lang w:val="en-US"/>
         </w:rPr>
         <w:br w:type="page"/>
       </w:r>
@@ -2148,6 +4452,7 @@
           <w:rFonts w:ascii="Times New Roman" w:hAnsi="Times New Roman" w:cs="Times New Roman"/>
           <w:sz w:val="28"/>
           <w:szCs w:val="28"/>
+          <w:lang w:val="en-US"/>
         </w:rPr>
       </w:pPr>
       <w:r>
@@ -2164,10 +4469,10 @@
           <w:rFonts w:ascii="Times New Roman" w:hAnsi="Times New Roman" w:cs="Times New Roman"/>
           <w:sz w:val="28"/>
           <w:szCs w:val="28"/>
+          <w:lang w:val="en-US"/>
         </w:rPr>
         <w:t>.</w:t>
       </w:r>
-      <w:proofErr w:type="spellStart"/>
       <w:r>
         <w:rPr>
           <w:rFonts w:ascii="Times New Roman" w:hAnsi="Times New Roman" w:cs="Times New Roman"/>
@@ -2177,12 +4482,12 @@
         </w:rPr>
         <w:t>cpp</w:t>
       </w:r>
-      <w:proofErr w:type="spellEnd"/>
       <w:r>
         <w:rPr>
           <w:rFonts w:ascii="Times New Roman" w:hAnsi="Times New Roman" w:cs="Times New Roman"/>
           <w:sz w:val="28"/>
           <w:szCs w:val="28"/>
+          <w:lang w:val="en-US"/>
         </w:rPr>
         <w:t>:</w:t>
       </w:r>
@@ -3861,6 +6166,7 @@
           <w:color w:val="000000"/>
           <w:sz w:val="19"/>
           <w:szCs w:val="19"/>
+          <w:lang w:val="en-US"/>
         </w:rPr>
       </w:pPr>
       <w:r>
@@ -3879,6 +6185,7 @@
           <w:color w:val="000000"/>
           <w:sz w:val="19"/>
           <w:szCs w:val="19"/>
+          <w:lang w:val="en-US"/>
         </w:rPr>
         <w:t>}</w:t>
       </w:r>
@@ -3894,34 +6201,36 @@
           <w:color w:val="000000"/>
           <w:sz w:val="19"/>
           <w:szCs w:val="19"/>
-        </w:rPr>
-      </w:pPr>
-      <w:r>
-        <w:rPr>
-          <w:rFonts w:ascii="Cascadia Mono" w:hAnsi="Cascadia Mono" w:cs="Cascadia Mono"/>
-          <w:color w:val="000000"/>
-          <w:sz w:val="19"/>
-          <w:szCs w:val="19"/>
+          <w:lang w:val="en-US"/>
+        </w:rPr>
+      </w:pPr>
+      <w:r>
+        <w:rPr>
+          <w:rFonts w:ascii="Cascadia Mono" w:hAnsi="Cascadia Mono" w:cs="Cascadia Mono"/>
+          <w:color w:val="000000"/>
+          <w:sz w:val="19"/>
+          <w:szCs w:val="19"/>
+          <w:lang w:val="en-US"/>
         </w:rPr>
         <w:tab/>
       </w:r>
-      <w:proofErr w:type="spellStart"/>
       <w:r>
         <w:rPr>
           <w:rFonts w:ascii="Cascadia Mono" w:hAnsi="Cascadia Mono" w:cs="Cascadia Mono"/>
           <w:color w:val="0000FF"/>
           <w:sz w:val="19"/>
           <w:szCs w:val="19"/>
+          <w:lang w:val="en-US"/>
         </w:rPr>
         <w:t>return</w:t>
       </w:r>
-      <w:proofErr w:type="spellEnd"/>
-      <w:r>
-        <w:rPr>
-          <w:rFonts w:ascii="Cascadia Mono" w:hAnsi="Cascadia Mono" w:cs="Cascadia Mono"/>
-          <w:color w:val="000000"/>
-          <w:sz w:val="19"/>
-          <w:szCs w:val="19"/>
+      <w:r>
+        <w:rPr>
+          <w:rFonts w:ascii="Cascadia Mono" w:hAnsi="Cascadia Mono" w:cs="Cascadia Mono"/>
+          <w:color w:val="000000"/>
+          <w:sz w:val="19"/>
+          <w:szCs w:val="19"/>
+          <w:lang w:val="en-US"/>
         </w:rPr>
         <w:t xml:space="preserve"> 0;</w:t>
       </w:r>
@@ -3933,14 +6242,16 @@
           <w:color w:val="000000"/>
           <w:sz w:val="19"/>
           <w:szCs w:val="19"/>
-        </w:rPr>
-      </w:pPr>
-      <w:r>
-        <w:rPr>
-          <w:rFonts w:ascii="Cascadia Mono" w:hAnsi="Cascadia Mono" w:cs="Cascadia Mono"/>
-          <w:color w:val="000000"/>
-          <w:sz w:val="19"/>
-          <w:szCs w:val="19"/>
+          <w:lang w:val="en-US"/>
+        </w:rPr>
+      </w:pPr>
+      <w:r>
+        <w:rPr>
+          <w:rFonts w:ascii="Cascadia Mono" w:hAnsi="Cascadia Mono" w:cs="Cascadia Mono"/>
+          <w:color w:val="000000"/>
+          <w:sz w:val="19"/>
+          <w:szCs w:val="19"/>
+          <w:lang w:val="en-US"/>
         </w:rPr>
         <w:t>}</w:t>
       </w:r>
@@ -6337,14 +8648,16 @@
           <w:color w:val="000000"/>
           <w:sz w:val="19"/>
           <w:szCs w:val="19"/>
-        </w:rPr>
-      </w:pPr>
-      <w:r>
-        <w:rPr>
-          <w:rFonts w:ascii="Cascadia Mono" w:hAnsi="Cascadia Mono" w:cs="Cascadia Mono"/>
-          <w:color w:val="000000"/>
-          <w:sz w:val="19"/>
-          <w:szCs w:val="19"/>
+          <w:lang w:val="en-US"/>
+        </w:rPr>
+      </w:pPr>
+      <w:r>
+        <w:rPr>
+          <w:rFonts w:ascii="Cascadia Mono" w:hAnsi="Cascadia Mono" w:cs="Cascadia Mono"/>
+          <w:color w:val="000000"/>
+          <w:sz w:val="19"/>
+          <w:szCs w:val="19"/>
+          <w:lang w:val="en-US"/>
         </w:rPr>
         <w:t>};</w:t>
       </w:r>
@@ -9916,14 +12229,16 @@
           <w:color w:val="000000"/>
           <w:sz w:val="19"/>
           <w:szCs w:val="19"/>
-        </w:rPr>
-      </w:pPr>
-      <w:r>
-        <w:rPr>
-          <w:rFonts w:ascii="Cascadia Mono" w:hAnsi="Cascadia Mono" w:cs="Cascadia Mono"/>
-          <w:color w:val="000000"/>
-          <w:sz w:val="19"/>
-          <w:szCs w:val="19"/>
+          <w:lang w:val="en-US"/>
+        </w:rPr>
+      </w:pPr>
+      <w:r>
+        <w:rPr>
+          <w:rFonts w:ascii="Cascadia Mono" w:hAnsi="Cascadia Mono" w:cs="Cascadia Mono"/>
+          <w:color w:val="000000"/>
+          <w:sz w:val="19"/>
+          <w:szCs w:val="19"/>
+          <w:lang w:val="en-US"/>
         </w:rPr>
         <w:t>}</w:t>
       </w:r>
@@ -9942,7 +12257,6 @@
         </w:rPr>
       </w:pPr>
       <w:proofErr w:type="spellStart"/>
-      <w:proofErr w:type="gramStart"/>
       <w:r>
         <w:rPr>
           <w:rFonts w:ascii="Times New Roman" w:hAnsi="Times New Roman" w:cs="Times New Roman"/>
@@ -9953,7 +12267,6 @@
         <w:t>Student.h</w:t>
       </w:r>
       <w:proofErr w:type="spellEnd"/>
-      <w:proofErr w:type="gramEnd"/>
       <w:r>
         <w:rPr>
           <w:rFonts w:ascii="Times New Roman" w:hAnsi="Times New Roman" w:cs="Times New Roman"/>
@@ -12628,14 +14941,16 @@
           <w:color w:val="000000"/>
           <w:sz w:val="19"/>
           <w:szCs w:val="19"/>
-        </w:rPr>
-      </w:pPr>
-      <w:r>
-        <w:rPr>
-          <w:rFonts w:ascii="Cascadia Mono" w:hAnsi="Cascadia Mono" w:cs="Cascadia Mono"/>
-          <w:color w:val="000000"/>
-          <w:sz w:val="19"/>
-          <w:szCs w:val="19"/>
+          <w:lang w:val="en-US"/>
+        </w:rPr>
+      </w:pPr>
+      <w:r>
+        <w:rPr>
+          <w:rFonts w:ascii="Cascadia Mono" w:hAnsi="Cascadia Mono" w:cs="Cascadia Mono"/>
+          <w:color w:val="000000"/>
+          <w:sz w:val="19"/>
+          <w:szCs w:val="19"/>
+          <w:lang w:val="en-US"/>
         </w:rPr>
         <w:t>};</w:t>
       </w:r>
@@ -18009,14 +20324,16 @@
           <w:color w:val="000000"/>
           <w:sz w:val="19"/>
           <w:szCs w:val="19"/>
-        </w:rPr>
-      </w:pPr>
-      <w:r>
-        <w:rPr>
-          <w:rFonts w:ascii="Cascadia Mono" w:hAnsi="Cascadia Mono" w:cs="Cascadia Mono"/>
-          <w:color w:val="000000"/>
-          <w:sz w:val="19"/>
-          <w:szCs w:val="19"/>
+          <w:lang w:val="en-US"/>
+        </w:rPr>
+      </w:pPr>
+      <w:r>
+        <w:rPr>
+          <w:rFonts w:ascii="Cascadia Mono" w:hAnsi="Cascadia Mono" w:cs="Cascadia Mono"/>
+          <w:color w:val="000000"/>
+          <w:sz w:val="19"/>
+          <w:szCs w:val="19"/>
+          <w:lang w:val="en-US"/>
         </w:rPr>
         <w:t>}</w:t>
       </w:r>
@@ -18772,7 +21089,6 @@
           <w:color w:val="000000"/>
           <w:sz w:val="19"/>
           <w:szCs w:val="19"/>
-          <w:lang w:val="en-US"/>
         </w:rPr>
       </w:pPr>
       <w:r>
@@ -18791,7 +21107,6 @@
           <w:color w:val="000000"/>
           <w:sz w:val="19"/>
           <w:szCs w:val="19"/>
-          <w:lang w:val="en-US"/>
         </w:rPr>
         <w:t>:</w:t>
       </w:r>
@@ -18816,7 +21131,6 @@
           <w:color w:val="000000"/>
           <w:sz w:val="19"/>
           <w:szCs w:val="19"/>
-          <w:lang w:val="en-US"/>
         </w:rPr>
         <w:tab/>
       </w:r>
@@ -19395,6 +21709,7 @@
           <w:color w:val="000000"/>
           <w:sz w:val="19"/>
           <w:szCs w:val="19"/>
+          <w:lang w:val="en-US"/>
         </w:rPr>
       </w:pPr>
       <w:r>
@@ -19406,27 +21721,26 @@
         </w:rPr>
         <w:tab/>
       </w:r>
-      <w:proofErr w:type="spellStart"/>
       <w:r>
         <w:rPr>
           <w:rFonts w:ascii="Cascadia Mono" w:hAnsi="Cascadia Mono" w:cs="Cascadia Mono"/>
           <w:color w:val="2B91AF"/>
           <w:sz w:val="19"/>
           <w:szCs w:val="19"/>
+          <w:lang w:val="en-US"/>
         </w:rPr>
         <w:t>Object</w:t>
       </w:r>
-      <w:proofErr w:type="spellEnd"/>
-      <w:r>
-        <w:rPr>
-          <w:rFonts w:ascii="Cascadia Mono" w:hAnsi="Cascadia Mono" w:cs="Cascadia Mono"/>
-          <w:color w:val="000000"/>
-          <w:sz w:val="19"/>
-          <w:szCs w:val="19"/>
+      <w:r>
+        <w:rPr>
+          <w:rFonts w:ascii="Cascadia Mono" w:hAnsi="Cascadia Mono" w:cs="Cascadia Mono"/>
+          <w:color w:val="000000"/>
+          <w:sz w:val="19"/>
+          <w:szCs w:val="19"/>
+          <w:lang w:val="en-US"/>
         </w:rPr>
         <w:t xml:space="preserve">*&amp; </w:t>
       </w:r>
-      <w:proofErr w:type="spellStart"/>
       <w:proofErr w:type="gramStart"/>
       <w:r>
         <w:rPr>
@@ -19434,26 +21748,18 @@
           <w:color w:val="008080"/>
           <w:sz w:val="19"/>
           <w:szCs w:val="19"/>
-        </w:rPr>
-        <w:t>operator</w:t>
-      </w:r>
-      <w:proofErr w:type="spellEnd"/>
+          <w:lang w:val="en-US"/>
+        </w:rPr>
+        <w:t>operator[</w:t>
+      </w:r>
+      <w:proofErr w:type="gramEnd"/>
       <w:r>
         <w:rPr>
           <w:rFonts w:ascii="Cascadia Mono" w:hAnsi="Cascadia Mono" w:cs="Cascadia Mono"/>
           <w:color w:val="008080"/>
           <w:sz w:val="19"/>
           <w:szCs w:val="19"/>
-        </w:rPr>
-        <w:t>[</w:t>
-      </w:r>
-      <w:proofErr w:type="gramEnd"/>
-      <w:r>
-        <w:rPr>
-          <w:rFonts w:ascii="Cascadia Mono" w:hAnsi="Cascadia Mono" w:cs="Cascadia Mono"/>
-          <w:color w:val="008080"/>
-          <w:sz w:val="19"/>
-          <w:szCs w:val="19"/>
+          <w:lang w:val="en-US"/>
         </w:rPr>
         <w:t>]</w:t>
       </w:r>
@@ -19463,66 +21769,67 @@
           <w:color w:val="000000"/>
           <w:sz w:val="19"/>
           <w:szCs w:val="19"/>
+          <w:lang w:val="en-US"/>
         </w:rPr>
         <w:t>(</w:t>
       </w:r>
-      <w:proofErr w:type="spellStart"/>
       <w:r>
         <w:rPr>
           <w:rFonts w:ascii="Cascadia Mono" w:hAnsi="Cascadia Mono" w:cs="Cascadia Mono"/>
           <w:color w:val="0000FF"/>
           <w:sz w:val="19"/>
           <w:szCs w:val="19"/>
+          <w:lang w:val="en-US"/>
         </w:rPr>
         <w:t>const</w:t>
       </w:r>
-      <w:proofErr w:type="spellEnd"/>
-      <w:r>
-        <w:rPr>
-          <w:rFonts w:ascii="Cascadia Mono" w:hAnsi="Cascadia Mono" w:cs="Cascadia Mono"/>
-          <w:color w:val="000000"/>
-          <w:sz w:val="19"/>
-          <w:szCs w:val="19"/>
+      <w:r>
+        <w:rPr>
+          <w:rFonts w:ascii="Cascadia Mono" w:hAnsi="Cascadia Mono" w:cs="Cascadia Mono"/>
+          <w:color w:val="000000"/>
+          <w:sz w:val="19"/>
+          <w:szCs w:val="19"/>
+          <w:lang w:val="en-US"/>
         </w:rPr>
         <w:t xml:space="preserve"> </w:t>
       </w:r>
-      <w:proofErr w:type="spellStart"/>
       <w:r>
         <w:rPr>
           <w:rFonts w:ascii="Cascadia Mono" w:hAnsi="Cascadia Mono" w:cs="Cascadia Mono"/>
           <w:color w:val="0000FF"/>
           <w:sz w:val="19"/>
           <w:szCs w:val="19"/>
+          <w:lang w:val="en-US"/>
         </w:rPr>
         <w:t>int</w:t>
       </w:r>
-      <w:proofErr w:type="spellEnd"/>
-      <w:r>
-        <w:rPr>
-          <w:rFonts w:ascii="Cascadia Mono" w:hAnsi="Cascadia Mono" w:cs="Cascadia Mono"/>
-          <w:color w:val="000000"/>
-          <w:sz w:val="19"/>
-          <w:szCs w:val="19"/>
+      <w:r>
+        <w:rPr>
+          <w:rFonts w:ascii="Cascadia Mono" w:hAnsi="Cascadia Mono" w:cs="Cascadia Mono"/>
+          <w:color w:val="000000"/>
+          <w:sz w:val="19"/>
+          <w:szCs w:val="19"/>
+          <w:lang w:val="en-US"/>
         </w:rPr>
         <w:t xml:space="preserve"> </w:t>
       </w:r>
-      <w:proofErr w:type="spellStart"/>
       <w:r>
         <w:rPr>
           <w:rFonts w:ascii="Cascadia Mono" w:hAnsi="Cascadia Mono" w:cs="Cascadia Mono"/>
           <w:color w:val="808080"/>
           <w:sz w:val="19"/>
           <w:szCs w:val="19"/>
+          <w:lang w:val="en-US"/>
         </w:rPr>
         <w:t>index</w:t>
       </w:r>
-      <w:proofErr w:type="spellEnd"/>
-      <w:r>
-        <w:rPr>
-          <w:rFonts w:ascii="Cascadia Mono" w:hAnsi="Cascadia Mono" w:cs="Cascadia Mono"/>
-          <w:color w:val="000000"/>
-          <w:sz w:val="19"/>
-          <w:szCs w:val="19"/>
+      <w:r>
+        <w:rPr>
+          <w:rFonts w:ascii="Cascadia Mono" w:hAnsi="Cascadia Mono" w:cs="Cascadia Mono"/>
+          <w:color w:val="000000"/>
+          <w:sz w:val="19"/>
+          <w:szCs w:val="19"/>
+          <w:lang w:val="en-US"/>
         </w:rPr>
         <w:t>);</w:t>
       </w:r>
@@ -19532,6 +21839,7 @@
           <w:color w:val="000000"/>
           <w:sz w:val="19"/>
           <w:szCs w:val="19"/>
+          <w:lang w:val="en-US"/>
         </w:rPr>
         <w:tab/>
       </w:r>
@@ -19541,6 +21849,7 @@
           <w:color w:val="000000"/>
           <w:sz w:val="19"/>
           <w:szCs w:val="19"/>
+          <w:lang w:val="en-US"/>
         </w:rPr>
         <w:tab/>
       </w:r>
@@ -19550,29 +21859,98 @@
           <w:color w:val="008000"/>
           <w:sz w:val="19"/>
           <w:szCs w:val="19"/>
-        </w:rPr>
-        <w:t>//оператор индексирования по вектору</w:t>
-      </w:r>
-    </w:p>
-    <w:p>
-      <w:pPr>
-        <w:autoSpaceDE w:val="0"/>
-        <w:autoSpaceDN w:val="0"/>
-        <w:adjustRightInd w:val="0"/>
-        <w:spacing w:after="0" w:line="240" w:lineRule="auto"/>
-        <w:rPr>
-          <w:rFonts w:ascii="Cascadia Mono" w:hAnsi="Cascadia Mono" w:cs="Cascadia Mono"/>
-          <w:color w:val="000000"/>
-          <w:sz w:val="19"/>
-          <w:szCs w:val="19"/>
-        </w:rPr>
-      </w:pPr>
-      <w:r>
-        <w:rPr>
-          <w:rFonts w:ascii="Cascadia Mono" w:hAnsi="Cascadia Mono" w:cs="Cascadia Mono"/>
-          <w:color w:val="000000"/>
-          <w:sz w:val="19"/>
-          <w:szCs w:val="19"/>
+          <w:lang w:val="en-US"/>
+        </w:rPr>
+        <w:t>//</w:t>
+      </w:r>
+      <w:r>
+        <w:rPr>
+          <w:rFonts w:ascii="Cascadia Mono" w:hAnsi="Cascadia Mono" w:cs="Cascadia Mono"/>
+          <w:color w:val="008000"/>
+          <w:sz w:val="19"/>
+          <w:szCs w:val="19"/>
+        </w:rPr>
+        <w:t>оператор</w:t>
+      </w:r>
+      <w:r>
+        <w:rPr>
+          <w:rFonts w:ascii="Cascadia Mono" w:hAnsi="Cascadia Mono" w:cs="Cascadia Mono"/>
+          <w:color w:val="008000"/>
+          <w:sz w:val="19"/>
+          <w:szCs w:val="19"/>
+          <w:lang w:val="en-US"/>
+        </w:rPr>
+        <w:t xml:space="preserve"> </w:t>
+      </w:r>
+      <w:r>
+        <w:rPr>
+          <w:rFonts w:ascii="Cascadia Mono" w:hAnsi="Cascadia Mono" w:cs="Cascadia Mono"/>
+          <w:color w:val="008000"/>
+          <w:sz w:val="19"/>
+          <w:szCs w:val="19"/>
+        </w:rPr>
+        <w:t>индексирования</w:t>
+      </w:r>
+      <w:r>
+        <w:rPr>
+          <w:rFonts w:ascii="Cascadia Mono" w:hAnsi="Cascadia Mono" w:cs="Cascadia Mono"/>
+          <w:color w:val="008000"/>
+          <w:sz w:val="19"/>
+          <w:szCs w:val="19"/>
+          <w:lang w:val="en-US"/>
+        </w:rPr>
+        <w:t xml:space="preserve"> </w:t>
+      </w:r>
+      <w:r>
+        <w:rPr>
+          <w:rFonts w:ascii="Cascadia Mono" w:hAnsi="Cascadia Mono" w:cs="Cascadia Mono"/>
+          <w:color w:val="008000"/>
+          <w:sz w:val="19"/>
+          <w:szCs w:val="19"/>
+        </w:rPr>
+        <w:t>по</w:t>
+      </w:r>
+      <w:r>
+        <w:rPr>
+          <w:rFonts w:ascii="Cascadia Mono" w:hAnsi="Cascadia Mono" w:cs="Cascadia Mono"/>
+          <w:color w:val="008000"/>
+          <w:sz w:val="19"/>
+          <w:szCs w:val="19"/>
+          <w:lang w:val="en-US"/>
+        </w:rPr>
+        <w:t xml:space="preserve"> </w:t>
+      </w:r>
+      <w:r>
+        <w:rPr>
+          <w:rFonts w:ascii="Cascadia Mono" w:hAnsi="Cascadia Mono" w:cs="Cascadia Mono"/>
+          <w:color w:val="008000"/>
+          <w:sz w:val="19"/>
+          <w:szCs w:val="19"/>
+        </w:rPr>
+        <w:t>вектору</w:t>
+      </w:r>
+    </w:p>
+    <w:p>
+      <w:pPr>
+        <w:autoSpaceDE w:val="0"/>
+        <w:autoSpaceDN w:val="0"/>
+        <w:adjustRightInd w:val="0"/>
+        <w:spacing w:after="0" w:line="240" w:lineRule="auto"/>
+        <w:rPr>
+          <w:rFonts w:ascii="Cascadia Mono" w:hAnsi="Cascadia Mono" w:cs="Cascadia Mono"/>
+          <w:color w:val="000000"/>
+          <w:sz w:val="19"/>
+          <w:szCs w:val="19"/>
+          <w:lang w:val="en-US"/>
+        </w:rPr>
+      </w:pPr>
+      <w:r>
+        <w:rPr>
+          <w:rFonts w:ascii="Cascadia Mono" w:hAnsi="Cascadia Mono" w:cs="Cascadia Mono"/>
+          <w:color w:val="000000"/>
+          <w:sz w:val="19"/>
+          <w:szCs w:val="19"/>
+          <w:lang w:val="en-US"/>
         </w:rPr>
         <w:t>};</w:t>
       </w:r>
@@ -25233,6 +27611,30 @@
       <w:spacing w:after="200" w:line="276" w:lineRule="auto"/>
     </w:pPr>
   </w:style>
+  <w:style w:type="paragraph" w:styleId="1">
+    <w:name w:val="heading 1"/>
+    <w:basedOn w:val="a"/>
+    <w:next w:val="a"/>
+    <w:link w:val="10"/>
+    <w:uiPriority w:val="9"/>
+    <w:qFormat/>
+    <w:rsid w:val="00F748AE"/>
+    <w:pPr>
+      <w:keepNext/>
+      <w:keepLines/>
+      <w:spacing w:after="160" w:line="360" w:lineRule="auto"/>
+      <w:ind w:firstLine="720"/>
+      <w:jc w:val="center"/>
+      <w:outlineLvl w:val="0"/>
+    </w:pPr>
+    <w:rPr>
+      <w:rFonts w:ascii="Times New Roman" w:eastAsia="Times New Roman" w:hAnsi="Times New Roman" w:cs="Times New Roman"/>
+      <w:b/>
+      <w:sz w:val="28"/>
+      <w:szCs w:val="28"/>
+      <w:lang w:val="ru" w:eastAsia="ru-RU"/>
+    </w:rPr>
+  </w:style>
   <w:style w:type="character" w:default="1" w:styleId="a0">
     <w:name w:val="Default Paragraph Font"/>
     <w:uiPriority w:val="1"/>
@@ -25423,6 +27825,20 @@
     <w:pPr>
       <w:spacing w:after="0" w:line="240" w:lineRule="auto"/>
     </w:pPr>
+  </w:style>
+  <w:style w:type="character" w:customStyle="1" w:styleId="10">
+    <w:name w:val="Заголовок 1 Знак"/>
+    <w:basedOn w:val="a0"/>
+    <w:link w:val="1"/>
+    <w:uiPriority w:val="9"/>
+    <w:rsid w:val="00F748AE"/>
+    <w:rPr>
+      <w:rFonts w:ascii="Times New Roman" w:eastAsia="Times New Roman" w:hAnsi="Times New Roman" w:cs="Times New Roman"/>
+      <w:b/>
+      <w:sz w:val="28"/>
+      <w:szCs w:val="28"/>
+      <w:lang w:val="ru" w:eastAsia="ru-RU"/>
+    </w:rPr>
   </w:style>
 </w:styles>
 </file>

</xml_diff>